<commit_message>
:memo: modify the standard output and add documentation
</commit_message>
<xml_diff>
--- a/hw01/PPD_PA1_B0829002.docx
+++ b/hw01/PPD_PA1_B0829002.docx
@@ -133,13 +133,7 @@
         <w:rPr>
           <w:lang w:val="en-US"/>
         </w:rPr>
-        <w:t>Ir</w:t>
-      </w:r>
-      <w:r>
-        <w:rPr>
-          <w:lang w:val="en-US"/>
-        </w:rPr>
-        <w:t>ecv()</w:t>
+        <w:t>Irecv()</w:t>
       </w:r>
       <w:r>
         <w:rPr>
@@ -309,7 +303,6 @@
     <w:p>
       <w:pPr>
         <w:rPr>
-          <w:rFonts w:hint="eastAsia"/>
           <w:lang w:val="en-US"/>
         </w:rPr>
       </w:pPr>
@@ -476,6 +469,7 @@
       </w:pPr>
       <w:r>
         <w:rPr>
+          <w:noProof/>
           <w:lang w:val="en-US"/>
         </w:rPr>
         <w:drawing>
@@ -555,7 +549,6 @@
     <w:p>
       <w:pPr>
         <w:rPr>
-          <w:rFonts w:hint="eastAsia"/>
           <w:lang w:val="en-US"/>
         </w:rPr>
       </w:pPr>
@@ -813,6 +806,7 @@
       </w:pPr>
       <w:r>
         <w:rPr>
+          <w:noProof/>
           <w:lang w:val="en-US"/>
         </w:rPr>
         <w:drawing>
@@ -890,7 +884,6 @@
     <w:p>
       <w:pPr>
         <w:rPr>
-          <w:rFonts w:hint="eastAsia"/>
           <w:lang w:val="en-US"/>
         </w:rPr>
       </w:pPr>
@@ -1005,6 +998,7 @@
       </w:pPr>
       <w:r>
         <w:rPr>
+          <w:noProof/>
           <w:lang w:val="en-US"/>
         </w:rPr>
         <w:drawing>
@@ -1081,7 +1075,6 @@
     <w:p>
       <w:pPr>
         <w:rPr>
-          <w:rFonts w:hint="eastAsia"/>
           <w:lang w:val="en-US"/>
         </w:rPr>
       </w:pPr>
@@ -1304,6 +1297,7 @@
       </w:pPr>
       <w:r>
         <w:rPr>
+          <w:noProof/>
           <w:lang w:val="en-US"/>
         </w:rPr>
         <w:drawing>
@@ -1354,10 +1348,187 @@
         <w:rPr>
           <w:lang w:val="en-US"/>
         </w:rPr>
-        <w:t>Slave</w:t>
-      </w:r>
-      <w:r>
-        <w:rPr>
+        <w:t xml:space="preserve">Slave </w:t>
+      </w:r>
+      <w:r>
+        <w:rPr>
+          <w:rFonts w:hint="eastAsia"/>
+          <w:lang w:val="en-US"/>
+        </w:rPr>
+        <w:t>P</w:t>
+      </w:r>
+      <w:r>
+        <w:rPr>
+          <w:lang w:val="en-US"/>
+        </w:rPr>
+        <w:t>arallel Program</w:t>
+      </w:r>
+    </w:p>
+    <w:p>
+      <w:pPr>
+        <w:rPr>
+          <w:lang w:val="en-US"/>
+        </w:rPr>
+      </w:pPr>
+      <w:r>
+        <w:rPr>
+          <w:rFonts w:hint="eastAsia"/>
+          <w:lang w:val="en-US"/>
+        </w:rPr>
+        <w:t>先</w:t>
+      </w:r>
+      <w:r>
+        <w:rPr>
+          <w:lang w:val="en-US"/>
+        </w:rPr>
+        <w:t>initialize</w:t>
+      </w:r>
+      <w:r>
+        <w:rPr>
+          <w:rFonts w:hint="eastAsia"/>
+          <w:lang w:val="en-US"/>
+        </w:rPr>
+        <w:t>一個空的</w:t>
+      </w:r>
+      <w:r>
+        <w:rPr>
+          <w:lang w:val="en-US"/>
+        </w:rPr>
+        <w:t>data</w:t>
+      </w:r>
+      <w:r>
+        <w:rPr>
+          <w:rFonts w:hint="eastAsia"/>
+          <w:lang w:val="en-US"/>
+        </w:rPr>
+        <w:t>讓</w:t>
+      </w:r>
+      <w:r>
+        <w:rPr>
+          <w:lang w:val="en-US"/>
+        </w:rPr>
+        <w:t>slave</w:t>
+      </w:r>
+      <w:r>
+        <w:rPr>
+          <w:rFonts w:hint="eastAsia"/>
+          <w:lang w:val="en-US"/>
+        </w:rPr>
+        <w:t>可以接收從</w:t>
+      </w:r>
+      <w:r>
+        <w:rPr>
+          <w:lang w:val="en-US"/>
+        </w:rPr>
+        <w:t>master</w:t>
+      </w:r>
+      <w:r>
+        <w:rPr>
+          <w:rFonts w:hint="eastAsia"/>
+          <w:lang w:val="en-US"/>
+        </w:rPr>
+        <w:t>傳過來的資料。</w:t>
+      </w:r>
+      <w:r>
+        <w:rPr>
+          <w:lang w:val="en-US"/>
+        </w:rPr>
+        <w:t>MPI_Recv</w:t>
+      </w:r>
+      <w:r>
+        <w:rPr>
+          <w:rFonts w:hint="eastAsia"/>
+          <w:lang w:val="en-US"/>
+        </w:rPr>
+        <w:t>收到資料後會讓</w:t>
+      </w:r>
+      <w:r>
+        <w:rPr>
+          <w:lang w:val="en-US"/>
+        </w:rPr>
+        <w:t>Master</w:t>
+      </w:r>
+      <w:r>
+        <w:rPr>
+          <w:rFonts w:hint="eastAsia"/>
+          <w:lang w:val="en-US"/>
+        </w:rPr>
+        <w:t>的</w:t>
+      </w:r>
+      <w:r>
+        <w:rPr>
+          <w:lang w:val="en-US"/>
+        </w:rPr>
+        <w:t>parallel program</w:t>
+      </w:r>
+      <w:r>
+        <w:rPr>
+          <w:rFonts w:hint="eastAsia"/>
+          <w:lang w:val="en-US"/>
+        </w:rPr>
+        <w:t>可以繼續，接下來</w:t>
+      </w:r>
+      <w:r>
+        <w:rPr>
+          <w:lang w:val="en-US"/>
+        </w:rPr>
+        <w:t>slave</w:t>
+      </w:r>
+      <w:r>
+        <w:rPr>
+          <w:rFonts w:hint="eastAsia"/>
+          <w:lang w:val="en-US"/>
+        </w:rPr>
+        <w:t>會把花費時間和收到的資料印出。最後把要傳給</w:t>
+      </w:r>
+      <w:r>
+        <w:rPr>
+          <w:lang w:val="en-US"/>
+        </w:rPr>
+        <w:t>master</w:t>
+      </w:r>
+      <w:r>
+        <w:rPr>
+          <w:rFonts w:hint="eastAsia"/>
+          <w:lang w:val="en-US"/>
+        </w:rPr>
+        <w:t>的資料印到</w:t>
+      </w:r>
+      <w:r>
+        <w:rPr>
+          <w:lang w:val="en-US"/>
+        </w:rPr>
+        <w:t>data’s memory address</w:t>
+      </w:r>
+      <w:r>
+        <w:rPr>
+          <w:rFonts w:hint="eastAsia"/>
+          <w:lang w:val="en-US"/>
+        </w:rPr>
+        <w:t>上並傳給</w:t>
+      </w:r>
+      <w:r>
+        <w:rPr>
+          <w:lang w:val="en-US"/>
+        </w:rPr>
+        <w:t>master</w:t>
+      </w:r>
+      <w:r>
+        <w:rPr>
+          <w:rFonts w:hint="eastAsia"/>
+          <w:lang w:val="en-US"/>
+        </w:rPr>
+        <w:t>後等待，</w:t>
+      </w:r>
+      <w:r>
+        <w:rPr>
+          <w:lang w:val="en-US"/>
+        </w:rPr>
+        <w:t>master</w:t>
+      </w:r>
+      <w:r>
+        <w:rPr>
+          <w:rFonts w:hint="eastAsia"/>
           <w:lang w:val="en-US"/>
         </w:rPr>
         <w:t xml:space="preserve"> </w:t>
@@ -1367,190 +1538,6 @@
           <w:rFonts w:hint="eastAsia"/>
           <w:lang w:val="en-US"/>
         </w:rPr>
-        <w:t>P</w:t>
-      </w:r>
-      <w:r>
-        <w:rPr>
-          <w:lang w:val="en-US"/>
-        </w:rPr>
-        <w:t>arallel Program</w:t>
-      </w:r>
-    </w:p>
-    <w:p>
-      <w:pPr>
-        <w:rPr>
-          <w:rFonts w:hint="eastAsia"/>
-          <w:lang w:val="en-US"/>
-        </w:rPr>
-      </w:pPr>
-      <w:r>
-        <w:rPr>
-          <w:rFonts w:hint="eastAsia"/>
-          <w:lang w:val="en-US"/>
-        </w:rPr>
-        <w:t>先</w:t>
-      </w:r>
-      <w:r>
-        <w:rPr>
-          <w:lang w:val="en-US"/>
-        </w:rPr>
-        <w:t>initialize</w:t>
-      </w:r>
-      <w:r>
-        <w:rPr>
-          <w:rFonts w:hint="eastAsia"/>
-          <w:lang w:val="en-US"/>
-        </w:rPr>
-        <w:t>一個空的</w:t>
-      </w:r>
-      <w:r>
-        <w:rPr>
-          <w:lang w:val="en-US"/>
-        </w:rPr>
-        <w:t>data</w:t>
-      </w:r>
-      <w:r>
-        <w:rPr>
-          <w:rFonts w:hint="eastAsia"/>
-          <w:lang w:val="en-US"/>
-        </w:rPr>
-        <w:t>讓</w:t>
-      </w:r>
-      <w:r>
-        <w:rPr>
-          <w:lang w:val="en-US"/>
-        </w:rPr>
-        <w:t>slave</w:t>
-      </w:r>
-      <w:r>
-        <w:rPr>
-          <w:rFonts w:hint="eastAsia"/>
-          <w:lang w:val="en-US"/>
-        </w:rPr>
-        <w:t>可以接收從</w:t>
-      </w:r>
-      <w:r>
-        <w:rPr>
-          <w:lang w:val="en-US"/>
-        </w:rPr>
-        <w:t>master</w:t>
-      </w:r>
-      <w:r>
-        <w:rPr>
-          <w:rFonts w:hint="eastAsia"/>
-          <w:lang w:val="en-US"/>
-        </w:rPr>
-        <w:t>傳過來的資料。</w:t>
-      </w:r>
-      <w:r>
-        <w:rPr>
-          <w:lang w:val="en-US"/>
-        </w:rPr>
-        <w:t>MPI_Recv</w:t>
-      </w:r>
-      <w:r>
-        <w:rPr>
-          <w:rFonts w:hint="eastAsia"/>
-          <w:lang w:val="en-US"/>
-        </w:rPr>
-        <w:t>收到資料後會讓</w:t>
-      </w:r>
-      <w:r>
-        <w:rPr>
-          <w:lang w:val="en-US"/>
-        </w:rPr>
-        <w:t>Master</w:t>
-      </w:r>
-      <w:r>
-        <w:rPr>
-          <w:rFonts w:hint="eastAsia"/>
-          <w:lang w:val="en-US"/>
-        </w:rPr>
-        <w:t>的</w:t>
-      </w:r>
-      <w:r>
-        <w:rPr>
-          <w:lang w:val="en-US"/>
-        </w:rPr>
-        <w:t>parallel program</w:t>
-      </w:r>
-      <w:r>
-        <w:rPr>
-          <w:rFonts w:hint="eastAsia"/>
-          <w:lang w:val="en-US"/>
-        </w:rPr>
-        <w:t>可以繼續，接下來</w:t>
-      </w:r>
-      <w:r>
-        <w:rPr>
-          <w:lang w:val="en-US"/>
-        </w:rPr>
-        <w:t>slave</w:t>
-      </w:r>
-      <w:r>
-        <w:rPr>
-          <w:rFonts w:hint="eastAsia"/>
-          <w:lang w:val="en-US"/>
-        </w:rPr>
-        <w:t>會把花費時間和收到的資料印出。最後把要傳給</w:t>
-      </w:r>
-      <w:r>
-        <w:rPr>
-          <w:lang w:val="en-US"/>
-        </w:rPr>
-        <w:t>master</w:t>
-      </w:r>
-      <w:r>
-        <w:rPr>
-          <w:rFonts w:hint="eastAsia"/>
-          <w:lang w:val="en-US"/>
-        </w:rPr>
-        <w:t>的資料印到</w:t>
-      </w:r>
-      <w:r>
-        <w:rPr>
-          <w:lang w:val="en-US"/>
-        </w:rPr>
-        <w:t>data’s memory address</w:t>
-      </w:r>
-      <w:r>
-        <w:rPr>
-          <w:rFonts w:hint="eastAsia"/>
-          <w:lang w:val="en-US"/>
-        </w:rPr>
-        <w:t>上並傳給</w:t>
-      </w:r>
-      <w:r>
-        <w:rPr>
-          <w:lang w:val="en-US"/>
-        </w:rPr>
-        <w:t>master</w:t>
-      </w:r>
-      <w:r>
-        <w:rPr>
-          <w:rFonts w:hint="eastAsia"/>
-          <w:lang w:val="en-US"/>
-        </w:rPr>
-        <w:t>後等待，</w:t>
-      </w:r>
-      <w:r>
-        <w:rPr>
-          <w:lang w:val="en-US"/>
-        </w:rPr>
-        <w:t>master</w:t>
-      </w:r>
-      <w:r>
-        <w:rPr>
-          <w:rFonts w:hint="eastAsia"/>
-          <w:lang w:val="en-US"/>
-        </w:rPr>
-        <w:t xml:space="preserve"> </w:t>
-      </w:r>
-      <w:r>
-        <w:rPr>
-          <w:rFonts w:hint="eastAsia"/>
-          <w:lang w:val="en-US"/>
-        </w:rPr>
         <w:t>接收。</w:t>
       </w:r>
     </w:p>
@@ -1562,6 +1549,7 @@
       </w:pPr>
       <w:r>
         <w:rPr>
+          <w:noProof/>
           <w:lang w:val="en-US"/>
         </w:rPr>
         <w:drawing>
@@ -1605,7 +1593,6 @@
       <w:pPr>
         <w:pStyle w:val="Heading3"/>
         <w:rPr>
-          <w:rFonts w:hint="eastAsia"/>
           <w:lang w:val="en-US"/>
         </w:rPr>
       </w:pPr>
@@ -1620,13 +1607,7 @@
         <w:rPr>
           <w:lang w:val="en-US"/>
         </w:rPr>
-        <w:t>Parallel</w:t>
-      </w:r>
-      <w:r>
-        <w:rPr>
-          <w:lang w:val="en-US"/>
-        </w:rPr>
-        <w:t xml:space="preserve"> Program</w:t>
+        <w:t>Parallel Program</w:t>
       </w:r>
       <w:r>
         <w:rPr>
@@ -1644,6 +1625,7 @@
       </w:pPr>
       <w:r>
         <w:rPr>
+          <w:noProof/>
           <w:lang w:val="en-US"/>
         </w:rPr>
         <w:drawing>
@@ -1746,6 +1728,7 @@
       </w:pPr>
       <w:r>
         <w:rPr>
+          <w:noProof/>
           <w:lang w:val="en-US"/>
         </w:rPr>
         <w:drawing>
@@ -1823,28 +1806,7 @@
           <w:rFonts w:hint="eastAsia"/>
           <w:lang w:val="en-US"/>
         </w:rPr>
-        <w:t>、</w:t>
-      </w:r>
-      <w:r>
-        <w:rPr>
-          <w:rFonts w:hint="eastAsia"/>
-          <w:lang w:val="en-US"/>
-        </w:rPr>
-        <w:t>變數宣告</w:t>
-      </w:r>
-      <w:r>
-        <w:rPr>
-          <w:rFonts w:hint="eastAsia"/>
-          <w:lang w:val="en-US"/>
-        </w:rPr>
-        <w:t>和</w:t>
-      </w:r>
-      <w:r>
-        <w:rPr>
-          <w:rFonts w:hint="eastAsia"/>
-          <w:lang w:val="en-US"/>
-        </w:rPr>
-        <w:t>初始化</w:t>
+        <w:t>、變數宣告和初始化</w:t>
       </w:r>
       <w:r>
         <w:rPr>
@@ -1893,15 +1855,7 @@
             <w:rFonts w:hint="eastAsia"/>
             <w:lang w:val="en-US"/>
           </w:rPr>
-          <w:t>之</w:t>
-        </w:r>
-        <w:r>
-          <w:rPr>
-            <w:rStyle w:val="Hyperlink"/>
-            <w:rFonts w:hint="eastAsia"/>
-            <w:lang w:val="en-US"/>
-          </w:rPr>
-          <w:t>前的解釋</w:t>
+          <w:t>之前的解釋</w:t>
         </w:r>
         <w:r>
           <w:rPr>
@@ -1927,6 +1881,7 @@
       </w:pPr>
       <w:r>
         <w:rPr>
+          <w:noProof/>
           <w:lang w:val="en-US"/>
         </w:rPr>
         <w:drawing>
@@ -1977,7 +1932,6 @@
       <w:pPr>
         <w:pStyle w:val="Heading3"/>
         <w:rPr>
-          <w:rFonts w:hint="eastAsia"/>
           <w:lang w:val="en-US"/>
         </w:rPr>
       </w:pPr>
@@ -2005,7 +1959,6 @@
     <w:p>
       <w:pPr>
         <w:rPr>
-          <w:rFonts w:hint="eastAsia"/>
           <w:lang w:val="en-US"/>
         </w:rPr>
       </w:pPr>
@@ -2226,12 +2179,13 @@
       </w:pPr>
       <w:r>
         <w:rPr>
+          <w:noProof/>
           <w:lang w:val="en-US"/>
         </w:rPr>
         <w:drawing>
-          <wp:inline distT="0" distB="0" distL="0" distR="0" wp14:anchorId="6B94706E" wp14:editId="13195F23">
-            <wp:extent cx="5545759" cy="2301072"/>
-            <wp:effectExtent l="0" t="0" r="4445" b="0"/>
+          <wp:inline distT="0" distB="0" distL="0" distR="0" wp14:anchorId="6B94706E" wp14:editId="50595B52">
+            <wp:extent cx="5866802" cy="2434281"/>
+            <wp:effectExtent l="0" t="0" r="635" b="4445"/>
             <wp:docPr id="603837543" name="Picture 1" descr="A screenshot of a computer program&#10;&#10;Description automatically generated"/>
             <wp:cNvGraphicFramePr>
               <a:graphicFrameLocks xmlns:a="http://schemas.openxmlformats.org/drawingml/2006/main" noChangeAspect="1"/>
@@ -2251,7 +2205,7 @@
                   <pic:spPr bwMode="auto">
                     <a:xfrm>
                       <a:off x="0" y="0"/>
-                      <a:ext cx="5546657" cy="2301445"/>
+                      <a:ext cx="5877456" cy="2438702"/>
                     </a:xfrm>
                     <a:prstGeom prst="rect">
                       <a:avLst/>
@@ -2302,7 +2256,6 @@
     <w:p>
       <w:pPr>
         <w:rPr>
-          <w:rFonts w:hint="eastAsia"/>
           <w:lang w:val="en-US"/>
         </w:rPr>
       </w:pPr>
@@ -2407,12 +2360,13 @@
       </w:pPr>
       <w:r>
         <w:rPr>
+          <w:noProof/>
           <w:lang w:val="en-US"/>
         </w:rPr>
         <w:drawing>
-          <wp:inline distT="0" distB="0" distL="0" distR="0" wp14:anchorId="357AD4C1" wp14:editId="3DCE9ACE">
-            <wp:extent cx="5586272" cy="1828800"/>
-            <wp:effectExtent l="0" t="0" r="1905" b="0"/>
+          <wp:inline distT="0" distB="0" distL="0" distR="0" wp14:anchorId="357AD4C1" wp14:editId="13555096">
+            <wp:extent cx="5850487" cy="1915297"/>
+            <wp:effectExtent l="0" t="0" r="4445" b="2540"/>
             <wp:docPr id="956650343" name="Picture 1" descr="A screenshot of a computer program&#10;&#10;Description automatically generated"/>
             <wp:cNvGraphicFramePr>
               <a:graphicFrameLocks xmlns:a="http://schemas.openxmlformats.org/drawingml/2006/main" noChangeAspect="1"/>
@@ -2432,7 +2386,7 @@
                   <pic:spPr bwMode="auto">
                     <a:xfrm>
                       <a:off x="0" y="0"/>
-                      <a:ext cx="5587852" cy="1829317"/>
+                      <a:ext cx="5863039" cy="1919406"/>
                     </a:xfrm>
                     <a:prstGeom prst="rect">
                       <a:avLst/>
@@ -2457,7 +2411,6 @@
       <w:pPr>
         <w:pStyle w:val="Heading3"/>
         <w:rPr>
-          <w:rFonts w:hint="eastAsia"/>
           <w:lang w:val="en-US"/>
         </w:rPr>
       </w:pPr>
@@ -2490,6 +2443,7 @@
       </w:pPr>
       <w:r>
         <w:rPr>
+          <w:noProof/>
           <w:lang w:val="en-US"/>
         </w:rPr>
         <w:drawing>
@@ -2538,17 +2492,825 @@
     </w:p>
     <w:p>
       <w:pPr>
-        <w:rPr>
-          <w:lang w:val="en-US"/>
-        </w:rPr>
-      </w:pPr>
-    </w:p>
-    <w:p>
-      <w:pPr>
-        <w:rPr>
-          <w:lang w:val="en-US"/>
-        </w:rPr>
-      </w:pPr>
+        <w:pStyle w:val="Heading2"/>
+        <w:rPr>
+          <w:lang w:val="en-US"/>
+        </w:rPr>
+      </w:pPr>
+      <w:r>
+        <w:rPr>
+          <w:lang w:val="en-US"/>
+        </w:rPr>
+        <w:lastRenderedPageBreak/>
+        <w:t>PPD_PA1_B0829002_</w:t>
+      </w:r>
+      <w:r>
+        <w:rPr>
+          <w:lang w:val="en-US"/>
+        </w:rPr>
+        <w:t>3</w:t>
+      </w:r>
+      <w:r>
+        <w:rPr>
+          <w:lang w:val="en-US"/>
+        </w:rPr>
+        <w:t>.c</w:t>
+      </w:r>
+    </w:p>
+    <w:p>
+      <w:pPr>
+        <w:pStyle w:val="Heading3"/>
+        <w:rPr>
+          <w:lang w:val="en-US"/>
+        </w:rPr>
+      </w:pPr>
+      <w:r>
+        <w:rPr>
+          <w:lang w:val="en-US"/>
+        </w:rPr>
+        <w:t xml:space="preserve">Import </w:t>
+      </w:r>
+      <w:r>
+        <w:rPr>
+          <w:rFonts w:hint="eastAsia"/>
+          <w:lang w:val="en-US"/>
+        </w:rPr>
+        <w:t>l</w:t>
+      </w:r>
+      <w:r>
+        <w:rPr>
+          <w:lang w:val="en-US"/>
+        </w:rPr>
+        <w:t xml:space="preserve">ibrary </w:t>
+      </w:r>
+      <w:r>
+        <w:rPr>
+          <w:rFonts w:hint="eastAsia"/>
+          <w:lang w:val="en-US"/>
+        </w:rPr>
+        <w:t>、變數宣告和初始化</w:t>
+      </w:r>
+      <w:r>
+        <w:rPr>
+          <w:lang w:val="en-US"/>
+        </w:rPr>
+        <w:t>Parallel Program</w:t>
+      </w:r>
+    </w:p>
+    <w:p>
+      <w:pPr>
+        <w:rPr>
+          <w:lang w:val="en-US"/>
+        </w:rPr>
+      </w:pPr>
+      <w:r>
+        <w:rPr>
+          <w:rFonts w:hint="eastAsia"/>
+        </w:rPr>
+        <w:t>同</w:t>
+      </w:r>
+      <w:r>
+        <w:t>PPD_PA1_B0829002_1.c</w:t>
+      </w:r>
+      <w:r>
+        <w:t xml:space="preserve"> </w:t>
+      </w:r>
+      <w:hyperlink w:anchor="_Import_library_和變數宣告" w:history="1">
+        <w:r>
+          <w:rPr>
+            <w:rStyle w:val="Hyperlink"/>
+            <w:lang w:val="en-US"/>
+          </w:rPr>
+          <w:t>[</w:t>
+        </w:r>
+        <w:r>
+          <w:rPr>
+            <w:rStyle w:val="Hyperlink"/>
+            <w:rFonts w:hint="eastAsia"/>
+            <w:lang w:val="en-US"/>
+          </w:rPr>
+          <w:t>按我到之前的解釋</w:t>
+        </w:r>
+        <w:r>
+          <w:rPr>
+            <w:rStyle w:val="Hyperlink"/>
+            <w:lang w:val="en-US"/>
+          </w:rPr>
+          <w:t>]</w:t>
+        </w:r>
+      </w:hyperlink>
+      <w:r>
+        <w:rPr>
+          <w:rFonts w:hint="eastAsia"/>
+          <w:lang w:val="en-US"/>
+        </w:rPr>
+        <w:t>，多了一個</w:t>
+      </w:r>
+      <w:r>
+        <w:rPr>
+          <w:lang w:val="en-US"/>
+        </w:rPr>
+        <w:t>define</w:t>
+      </w:r>
+      <w:r>
+        <w:rPr>
+          <w:rFonts w:hint="eastAsia"/>
+          <w:lang w:val="en-US"/>
+        </w:rPr>
+        <w:t xml:space="preserve"> </w:t>
+      </w:r>
+      <w:r>
+        <w:rPr>
+          <w:lang w:val="en-US"/>
+        </w:rPr>
+        <w:t>Macro</w:t>
+      </w:r>
+      <w:r>
+        <w:rPr>
+          <w:rFonts w:hint="eastAsia"/>
+          <w:lang w:val="en-US"/>
+        </w:rPr>
+        <w:t>的去定義每個要傳送的字串最長長度。</w:t>
+      </w:r>
+    </w:p>
+    <w:p>
+      <w:pPr>
+        <w:rPr>
+          <w:lang w:val="en-US"/>
+        </w:rPr>
+      </w:pPr>
+      <w:r>
+        <w:rPr>
+          <w:noProof/>
+          <w:lang w:val="en-US"/>
+        </w:rPr>
+        <w:drawing>
+          <wp:inline distT="0" distB="0" distL="0" distR="0" wp14:anchorId="3D2E8DD8" wp14:editId="4C5444D5">
+            <wp:extent cx="5399903" cy="4024545"/>
+            <wp:effectExtent l="0" t="0" r="0" b="1905"/>
+            <wp:docPr id="195051866" name="Picture 1" descr="A screen shot of a computer program&#10;&#10;Description automatically generated"/>
+            <wp:cNvGraphicFramePr>
+              <a:graphicFrameLocks xmlns:a="http://schemas.openxmlformats.org/drawingml/2006/main" noChangeAspect="1"/>
+            </wp:cNvGraphicFramePr>
+            <a:graphic xmlns:a="http://schemas.openxmlformats.org/drawingml/2006/main">
+              <a:graphicData uri="http://schemas.openxmlformats.org/drawingml/2006/picture">
+                <pic:pic xmlns:pic="http://schemas.openxmlformats.org/drawingml/2006/picture">
+                  <pic:nvPicPr>
+                    <pic:cNvPr id="195051866" name="Picture 1" descr="A screen shot of a computer program&#10;&#10;Description automatically generated"/>
+                    <pic:cNvPicPr/>
+                  </pic:nvPicPr>
+                  <pic:blipFill rotWithShape="1">
+                    <a:blip r:embed="rId15"/>
+                    <a:srcRect l="6042" t="7525" r="5620" b="7539"/>
+                    <a:stretch/>
+                  </pic:blipFill>
+                  <pic:spPr bwMode="auto">
+                    <a:xfrm>
+                      <a:off x="0" y="0"/>
+                      <a:ext cx="5631552" cy="4197193"/>
+                    </a:xfrm>
+                    <a:prstGeom prst="rect">
+                      <a:avLst/>
+                    </a:prstGeom>
+                    <a:ln>
+                      <a:noFill/>
+                    </a:ln>
+                    <a:extLst>
+                      <a:ext uri="{53640926-AAD7-44D8-BBD7-CCE9431645EC}">
+                        <a14:shadowObscured xmlns:a14="http://schemas.microsoft.com/office/drawing/2010/main"/>
+                      </a:ext>
+                    </a:extLst>
+                  </pic:spPr>
+                </pic:pic>
+              </a:graphicData>
+            </a:graphic>
+          </wp:inline>
+        </w:drawing>
+      </w:r>
+    </w:p>
+    <w:p>
+      <w:pPr>
+        <w:pStyle w:val="Heading3"/>
+        <w:rPr>
+          <w:lang w:val="en-US"/>
+        </w:rPr>
+      </w:pPr>
+      <w:r>
+        <w:rPr>
+          <w:lang w:val="en-US"/>
+        </w:rPr>
+        <w:t xml:space="preserve">Master </w:t>
+      </w:r>
+      <w:r>
+        <w:rPr>
+          <w:rFonts w:hint="eastAsia"/>
+          <w:lang w:val="en-US"/>
+        </w:rPr>
+        <w:t>P</w:t>
+      </w:r>
+      <w:r>
+        <w:rPr>
+          <w:lang w:val="en-US"/>
+        </w:rPr>
+        <w:t>arallel Program</w:t>
+      </w:r>
+    </w:p>
+    <w:p>
+      <w:pPr>
+        <w:rPr>
+          <w:lang w:val="en-US"/>
+        </w:rPr>
+      </w:pPr>
+      <w:r>
+        <w:rPr>
+          <w:rFonts w:hint="eastAsia"/>
+          <w:lang w:val="en-US"/>
+        </w:rPr>
+        <w:t>在</w:t>
+      </w:r>
+      <w:r>
+        <w:rPr>
+          <w:lang w:val="en-US"/>
+        </w:rPr>
+        <w:t>Master</w:t>
+      </w:r>
+      <w:r>
+        <w:rPr>
+          <w:rFonts w:hint="eastAsia"/>
+          <w:lang w:val="en-US"/>
+        </w:rPr>
+        <w:t>裡面我們先宣告好要傳送資料的</w:t>
+      </w:r>
+      <w:r>
+        <w:rPr>
+          <w:lang w:val="en-US"/>
+        </w:rPr>
+        <w:t>string</w:t>
+      </w:r>
+      <w:r>
+        <w:rPr>
+          <w:rFonts w:hint="eastAsia"/>
+          <w:lang w:val="en-US"/>
+        </w:rPr>
+        <w:t>和之後</w:t>
+      </w:r>
+      <w:r>
+        <w:rPr>
+          <w:lang w:val="en-US"/>
+        </w:rPr>
+        <w:t>slave</w:t>
+      </w:r>
+      <w:r>
+        <w:rPr>
+          <w:rFonts w:hint="eastAsia"/>
+          <w:lang w:val="en-US"/>
+        </w:rPr>
+        <w:t>要接收</w:t>
+      </w:r>
+      <w:r>
+        <w:rPr>
+          <w:lang w:val="en-US"/>
+        </w:rPr>
+        <w:t>master</w:t>
+      </w:r>
+      <w:r>
+        <w:rPr>
+          <w:rFonts w:hint="eastAsia"/>
+          <w:lang w:val="en-US"/>
+        </w:rPr>
+        <w:t>傳送資料的變數以及最後</w:t>
+      </w:r>
+      <w:r>
+        <w:rPr>
+          <w:lang w:val="en-US"/>
+        </w:rPr>
+        <w:t>master</w:t>
+      </w:r>
+      <w:r>
+        <w:rPr>
+          <w:rFonts w:hint="eastAsia"/>
+          <w:lang w:val="en-US"/>
+        </w:rPr>
+        <w:t>要接收從</w:t>
+      </w:r>
+      <w:r>
+        <w:rPr>
+          <w:lang w:val="en-US"/>
+        </w:rPr>
+        <w:t>slave</w:t>
+      </w:r>
+      <w:r>
+        <w:rPr>
+          <w:rFonts w:hint="eastAsia"/>
+          <w:lang w:val="en-US"/>
+        </w:rPr>
+        <w:t>傳回來的資料。宣告好後，用</w:t>
+      </w:r>
+      <w:proofErr w:type="spellStart"/>
+      <w:r>
+        <w:rPr>
+          <w:lang w:val="en-US"/>
+        </w:rPr>
+        <w:t>sprintf</w:t>
+      </w:r>
+      <w:proofErr w:type="spellEnd"/>
+      <w:r>
+        <w:rPr>
+          <w:rFonts w:hint="eastAsia"/>
+          <w:lang w:val="en-US"/>
+        </w:rPr>
+        <w:t>把要傳送的</w:t>
+      </w:r>
+      <w:r>
+        <w:rPr>
+          <w:lang w:val="en-US"/>
+        </w:rPr>
+        <w:t>string</w:t>
+      </w:r>
+      <w:r>
+        <w:rPr>
+          <w:rFonts w:hint="eastAsia"/>
+          <w:lang w:val="en-US"/>
+        </w:rPr>
+        <w:t>印到</w:t>
+      </w:r>
+      <w:proofErr w:type="spellStart"/>
+      <w:r>
+        <w:rPr>
+          <w:lang w:val="en-US"/>
+        </w:rPr>
+        <w:t>sendBuffer</w:t>
+      </w:r>
+      <w:proofErr w:type="spellEnd"/>
+      <w:r>
+        <w:rPr>
+          <w:rFonts w:hint="eastAsia"/>
+          <w:lang w:val="en-US"/>
+        </w:rPr>
+        <w:t>的</w:t>
+      </w:r>
+      <w:r>
+        <w:rPr>
+          <w:lang w:val="en-US"/>
+        </w:rPr>
+        <w:t>memory address</w:t>
+      </w:r>
+      <w:r>
+        <w:rPr>
+          <w:rFonts w:hint="eastAsia"/>
+          <w:lang w:val="en-US"/>
+        </w:rPr>
+        <w:t>上，之後用</w:t>
+      </w:r>
+      <w:proofErr w:type="spellStart"/>
+      <w:r>
+        <w:rPr>
+          <w:lang w:val="en-US"/>
+        </w:rPr>
+        <w:t>MPI_Scatter</w:t>
+      </w:r>
+      <w:proofErr w:type="spellEnd"/>
+      <w:r>
+        <w:rPr>
+          <w:rFonts w:hint="eastAsia"/>
+          <w:lang w:val="en-US"/>
+        </w:rPr>
+        <w:t>傳送到每個</w:t>
+      </w:r>
+      <w:r>
+        <w:rPr>
+          <w:lang w:val="en-US"/>
+        </w:rPr>
+        <w:t>node</w:t>
+      </w:r>
+      <w:r>
+        <w:rPr>
+          <w:rFonts w:hint="eastAsia"/>
+          <w:lang w:val="en-US"/>
+        </w:rPr>
+        <w:t>。</w:t>
+      </w:r>
+      <w:r>
+        <w:rPr>
+          <w:rFonts w:hint="eastAsia"/>
+          <w:lang w:val="en-US"/>
+        </w:rPr>
+        <w:t>（</w:t>
+      </w:r>
+      <w:r>
+        <w:rPr>
+          <w:lang w:val="en-US"/>
+        </w:rPr>
+        <w:t>Scatter</w:t>
+      </w:r>
+      <w:r>
+        <w:rPr>
+          <w:rFonts w:hint="eastAsia"/>
+          <w:lang w:val="en-US"/>
+        </w:rPr>
+        <w:t>的詳細運作請看</w:t>
+      </w:r>
+      <w:r>
+        <w:rPr>
+          <w:lang w:val="en-US"/>
+        </w:rPr>
+        <w:t>Discussion</w:t>
+      </w:r>
+      <w:r>
+        <w:rPr>
+          <w:rFonts w:hint="eastAsia"/>
+          <w:lang w:val="en-US"/>
+        </w:rPr>
+        <w:t>）</w:t>
+      </w:r>
+    </w:p>
+    <w:p>
+      <w:pPr>
+        <w:rPr>
+          <w:lang w:val="en-US"/>
+        </w:rPr>
+      </w:pPr>
+      <w:r>
+        <w:rPr>
+          <w:noProof/>
+          <w:lang w:val="en-US"/>
+        </w:rPr>
+        <w:drawing>
+          <wp:inline distT="0" distB="0" distL="0" distR="0" wp14:anchorId="445F35B9" wp14:editId="1DAFB073">
+            <wp:extent cx="5943600" cy="1817370"/>
+            <wp:effectExtent l="0" t="0" r="0" b="0"/>
+            <wp:docPr id="428960685" name="Picture 1" descr="A screen shot of a computer program&#10;&#10;Description automatically generated"/>
+            <wp:cNvGraphicFramePr>
+              <a:graphicFrameLocks xmlns:a="http://schemas.openxmlformats.org/drawingml/2006/main" noChangeAspect="1"/>
+            </wp:cNvGraphicFramePr>
+            <a:graphic xmlns:a="http://schemas.openxmlformats.org/drawingml/2006/main">
+              <a:graphicData uri="http://schemas.openxmlformats.org/drawingml/2006/picture">
+                <pic:pic xmlns:pic="http://schemas.openxmlformats.org/drawingml/2006/picture">
+                  <pic:nvPicPr>
+                    <pic:cNvPr id="428960685" name="Picture 1" descr="A screen shot of a computer program&#10;&#10;Description automatically generated"/>
+                    <pic:cNvPicPr/>
+                  </pic:nvPicPr>
+                  <pic:blipFill>
+                    <a:blip r:embed="rId16"/>
+                    <a:stretch>
+                      <a:fillRect/>
+                    </a:stretch>
+                  </pic:blipFill>
+                  <pic:spPr>
+                    <a:xfrm>
+                      <a:off x="0" y="0"/>
+                      <a:ext cx="5943600" cy="1817370"/>
+                    </a:xfrm>
+                    <a:prstGeom prst="rect">
+                      <a:avLst/>
+                    </a:prstGeom>
+                  </pic:spPr>
+                </pic:pic>
+              </a:graphicData>
+            </a:graphic>
+          </wp:inline>
+        </w:drawing>
+      </w:r>
+    </w:p>
+    <w:p>
+      <w:pPr>
+        <w:rPr>
+          <w:lang w:val="en-US"/>
+        </w:rPr>
+      </w:pPr>
+      <w:r>
+        <w:rPr>
+          <w:rFonts w:hint="eastAsia"/>
+          <w:lang w:val="en-US"/>
+        </w:rPr>
+        <w:lastRenderedPageBreak/>
+        <w:t>在從</w:t>
+      </w:r>
+      <w:r>
+        <w:rPr>
+          <w:lang w:val="en-US"/>
+        </w:rPr>
+        <w:t>Slave Gather</w:t>
+      </w:r>
+      <w:r>
+        <w:rPr>
+          <w:rFonts w:hint="eastAsia"/>
+          <w:lang w:val="en-US"/>
+        </w:rPr>
+        <w:t>後我們會把傳回來的資料要出來。</w:t>
+      </w:r>
+    </w:p>
+    <w:p>
+      <w:pPr>
+        <w:rPr>
+          <w:lang w:val="en-US"/>
+        </w:rPr>
+      </w:pPr>
+      <w:r>
+        <w:rPr>
+          <w:noProof/>
+          <w:lang w:val="en-US"/>
+        </w:rPr>
+        <w:drawing>
+          <wp:inline distT="0" distB="0" distL="0" distR="0" wp14:anchorId="62C1A8EC" wp14:editId="7CDEC3C6">
+            <wp:extent cx="5943600" cy="1276350"/>
+            <wp:effectExtent l="0" t="0" r="0" b="6350"/>
+            <wp:docPr id="1829541514" name="Picture 1" descr="A screen shot of a computer&#10;&#10;Description automatically generated"/>
+            <wp:cNvGraphicFramePr>
+              <a:graphicFrameLocks xmlns:a="http://schemas.openxmlformats.org/drawingml/2006/main" noChangeAspect="1"/>
+            </wp:cNvGraphicFramePr>
+            <a:graphic xmlns:a="http://schemas.openxmlformats.org/drawingml/2006/main">
+              <a:graphicData uri="http://schemas.openxmlformats.org/drawingml/2006/picture">
+                <pic:pic xmlns:pic="http://schemas.openxmlformats.org/drawingml/2006/picture">
+                  <pic:nvPicPr>
+                    <pic:cNvPr id="1829541514" name="Picture 1" descr="A screen shot of a computer&#10;&#10;Description automatically generated"/>
+                    <pic:cNvPicPr/>
+                  </pic:nvPicPr>
+                  <pic:blipFill>
+                    <a:blip r:embed="rId17"/>
+                    <a:stretch>
+                      <a:fillRect/>
+                    </a:stretch>
+                  </pic:blipFill>
+                  <pic:spPr>
+                    <a:xfrm>
+                      <a:off x="0" y="0"/>
+                      <a:ext cx="5943600" cy="1276350"/>
+                    </a:xfrm>
+                    <a:prstGeom prst="rect">
+                      <a:avLst/>
+                    </a:prstGeom>
+                  </pic:spPr>
+                </pic:pic>
+              </a:graphicData>
+            </a:graphic>
+          </wp:inline>
+        </w:drawing>
+      </w:r>
+    </w:p>
+    <w:p>
+      <w:pPr>
+        <w:pStyle w:val="Heading3"/>
+        <w:rPr>
+          <w:lang w:val="en-US"/>
+        </w:rPr>
+      </w:pPr>
+      <w:r>
+        <w:rPr>
+          <w:lang w:val="en-US"/>
+        </w:rPr>
+        <w:t xml:space="preserve">Slave </w:t>
+      </w:r>
+      <w:r>
+        <w:rPr>
+          <w:rFonts w:hint="eastAsia"/>
+          <w:lang w:val="en-US"/>
+        </w:rPr>
+        <w:t>P</w:t>
+      </w:r>
+      <w:r>
+        <w:rPr>
+          <w:lang w:val="en-US"/>
+        </w:rPr>
+        <w:t>arallel Program</w:t>
+      </w:r>
+    </w:p>
+    <w:p>
+      <w:pPr>
+        <w:rPr>
+          <w:lang w:val="en-US"/>
+        </w:rPr>
+      </w:pPr>
+      <w:r>
+        <w:rPr>
+          <w:lang w:val="en-US"/>
+        </w:rPr>
+        <w:t>Slave</w:t>
+      </w:r>
+      <w:r>
+        <w:rPr>
+          <w:rFonts w:hint="eastAsia"/>
+          <w:lang w:val="en-US"/>
+        </w:rPr>
+        <w:t>把收到的資料印出來後，</w:t>
+      </w:r>
+      <w:r>
+        <w:rPr>
+          <w:rFonts w:hint="eastAsia"/>
+          <w:lang w:val="en-US"/>
+        </w:rPr>
+        <w:t>用</w:t>
+      </w:r>
+      <w:r>
+        <w:rPr>
+          <w:lang w:val="en-US"/>
+        </w:rPr>
+        <w:t>Gather</w:t>
+      </w:r>
+      <w:r>
+        <w:rPr>
+          <w:rFonts w:hint="eastAsia"/>
+          <w:lang w:val="en-US"/>
+        </w:rPr>
+        <w:t>發送資料回</w:t>
+      </w:r>
+      <w:r>
+        <w:rPr>
+          <w:lang w:val="en-US"/>
+        </w:rPr>
+        <w:t>Maste</w:t>
+      </w:r>
+      <w:r>
+        <w:rPr>
+          <w:rFonts w:hint="eastAsia"/>
+          <w:lang w:val="en-US"/>
+        </w:rPr>
+        <w:t>r</w:t>
+      </w:r>
+      <w:r>
+        <w:rPr>
+          <w:rFonts w:hint="eastAsia"/>
+          <w:lang w:val="en-US"/>
+        </w:rPr>
+        <w:t>，讓</w:t>
+      </w:r>
+      <w:r>
+        <w:rPr>
+          <w:lang w:val="en-US"/>
+        </w:rPr>
+        <w:t>Master</w:t>
+      </w:r>
+      <w:r>
+        <w:rPr>
+          <w:rFonts w:hint="eastAsia"/>
+          <w:lang w:val="en-US"/>
+        </w:rPr>
+        <w:t>有可以印出的接收資</w:t>
+      </w:r>
+      <w:r>
+        <w:rPr>
+          <w:rFonts w:hint="eastAsia"/>
+          <w:lang w:val="en-US"/>
+        </w:rPr>
+        <w:t>料。（</w:t>
+      </w:r>
+      <w:r>
+        <w:rPr>
+          <w:lang w:val="en-US"/>
+        </w:rPr>
+        <w:t>Gather</w:t>
+      </w:r>
+      <w:r>
+        <w:rPr>
+          <w:rFonts w:hint="eastAsia"/>
+          <w:lang w:val="en-US"/>
+        </w:rPr>
+        <w:t>的詳細運作請看</w:t>
+      </w:r>
+      <w:r>
+        <w:rPr>
+          <w:lang w:val="en-US"/>
+        </w:rPr>
+        <w:t>Discussion</w:t>
+      </w:r>
+      <w:r>
+        <w:rPr>
+          <w:rFonts w:hint="eastAsia"/>
+          <w:lang w:val="en-US"/>
+        </w:rPr>
+        <w:t>）</w:t>
+      </w:r>
+    </w:p>
+    <w:p>
+      <w:pPr>
+        <w:rPr>
+          <w:lang w:val="en-US"/>
+        </w:rPr>
+      </w:pPr>
+      <w:r>
+        <w:rPr>
+          <w:noProof/>
+          <w:lang w:val="en-US"/>
+        </w:rPr>
+        <w:drawing>
+          <wp:inline distT="0" distB="0" distL="0" distR="0" wp14:anchorId="62DD5169" wp14:editId="275F2C2F">
+            <wp:extent cx="5943600" cy="1323340"/>
+            <wp:effectExtent l="0" t="0" r="0" b="0"/>
+            <wp:docPr id="736778124" name="Picture 1" descr="A screen shot of a computer screen&#10;&#10;Description automatically generated"/>
+            <wp:cNvGraphicFramePr>
+              <a:graphicFrameLocks xmlns:a="http://schemas.openxmlformats.org/drawingml/2006/main" noChangeAspect="1"/>
+            </wp:cNvGraphicFramePr>
+            <a:graphic xmlns:a="http://schemas.openxmlformats.org/drawingml/2006/main">
+              <a:graphicData uri="http://schemas.openxmlformats.org/drawingml/2006/picture">
+                <pic:pic xmlns:pic="http://schemas.openxmlformats.org/drawingml/2006/picture">
+                  <pic:nvPicPr>
+                    <pic:cNvPr id="736778124" name="Picture 1" descr="A screen shot of a computer screen&#10;&#10;Description automatically generated"/>
+                    <pic:cNvPicPr/>
+                  </pic:nvPicPr>
+                  <pic:blipFill>
+                    <a:blip r:embed="rId18"/>
+                    <a:stretch>
+                      <a:fillRect/>
+                    </a:stretch>
+                  </pic:blipFill>
+                  <pic:spPr>
+                    <a:xfrm>
+                      <a:off x="0" y="0"/>
+                      <a:ext cx="5943600" cy="1323340"/>
+                    </a:xfrm>
+                    <a:prstGeom prst="rect">
+                      <a:avLst/>
+                    </a:prstGeom>
+                  </pic:spPr>
+                </pic:pic>
+              </a:graphicData>
+            </a:graphic>
+          </wp:inline>
+        </w:drawing>
+      </w:r>
+    </w:p>
+    <w:p>
+      <w:pPr>
+        <w:pStyle w:val="Heading3"/>
+        <w:rPr>
+          <w:lang w:val="en-US"/>
+        </w:rPr>
+      </w:pPr>
+      <w:r>
+        <w:rPr>
+          <w:rFonts w:hint="eastAsia"/>
+          <w:lang w:val="en-US"/>
+        </w:rPr>
+        <w:t>定義</w:t>
+      </w:r>
+      <w:r>
+        <w:rPr>
+          <w:lang w:val="en-US"/>
+        </w:rPr>
+        <w:t>Parallel Program</w:t>
+      </w:r>
+      <w:r>
+        <w:rPr>
+          <w:rFonts w:hint="eastAsia"/>
+          <w:lang w:val="en-US"/>
+        </w:rPr>
+        <w:t>在哪部分結束</w:t>
+      </w:r>
+    </w:p>
+    <w:p>
+      <w:pPr>
+        <w:rPr>
+          <w:lang w:val="en-US"/>
+        </w:rPr>
+      </w:pPr>
+      <w:r>
+        <w:rPr>
+          <w:noProof/>
+          <w:lang w:val="en-US"/>
+        </w:rPr>
+        <w:drawing>
+          <wp:inline distT="0" distB="0" distL="0" distR="0" wp14:anchorId="3E982FA5" wp14:editId="6F68AECC">
+            <wp:extent cx="2511351" cy="1346479"/>
+            <wp:effectExtent l="0" t="0" r="3810" b="0"/>
+            <wp:docPr id="1268770287" name="Picture 1" descr="A screen shot of a computer&#10;&#10;Description automatically generated"/>
+            <wp:cNvGraphicFramePr>
+              <a:graphicFrameLocks xmlns:a="http://schemas.openxmlformats.org/drawingml/2006/main" noChangeAspect="1"/>
+            </wp:cNvGraphicFramePr>
+            <a:graphic xmlns:a="http://schemas.openxmlformats.org/drawingml/2006/main">
+              <a:graphicData uri="http://schemas.openxmlformats.org/drawingml/2006/picture">
+                <pic:pic xmlns:pic="http://schemas.openxmlformats.org/drawingml/2006/picture">
+                  <pic:nvPicPr>
+                    <pic:cNvPr id="123880987" name="Picture 1" descr="A screen shot of a computer&#10;&#10;Description automatically generated"/>
+                    <pic:cNvPicPr/>
+                  </pic:nvPicPr>
+                  <pic:blipFill rotWithShape="1">
+                    <a:blip r:embed="rId10"/>
+                    <a:srcRect l="11702" t="18333" r="11335" b="17003"/>
+                    <a:stretch/>
+                  </pic:blipFill>
+                  <pic:spPr bwMode="auto">
+                    <a:xfrm>
+                      <a:off x="0" y="0"/>
+                      <a:ext cx="2511990" cy="1346822"/>
+                    </a:xfrm>
+                    <a:prstGeom prst="rect">
+                      <a:avLst/>
+                    </a:prstGeom>
+                    <a:ln>
+                      <a:noFill/>
+                    </a:ln>
+                    <a:extLst>
+                      <a:ext uri="{53640926-AAD7-44D8-BBD7-CCE9431645EC}">
+                        <a14:shadowObscured xmlns:a14="http://schemas.microsoft.com/office/drawing/2010/main"/>
+                      </a:ext>
+                    </a:extLst>
+                  </pic:spPr>
+                </pic:pic>
+              </a:graphicData>
+            </a:graphic>
+          </wp:inline>
+        </w:drawing>
+      </w:r>
     </w:p>
     <w:p>
       <w:pPr>
@@ -2586,6 +3348,7 @@
       </w:pPr>
       <w:r>
         <w:rPr>
+          <w:noProof/>
           <w:lang w:val="en-US"/>
         </w:rPr>
         <w:drawing>
@@ -2604,7 +3367,7 @@
                     <pic:cNvPicPr/>
                   </pic:nvPicPr>
                   <pic:blipFill>
-                    <a:blip r:embed="rId15"/>
+                    <a:blip r:embed="rId19"/>
                     <a:stretch>
                       <a:fillRect/>
                     </a:stretch>
@@ -2633,8 +3396,10 @@
       </w:pPr>
       <w:r>
         <w:rPr>
-          <w:lang w:val="en-US"/>
-        </w:rPr>
+          <w:noProof/>
+          <w:lang w:val="en-US"/>
+        </w:rPr>
+        <w:lastRenderedPageBreak/>
         <w:drawing>
           <wp:inline distT="0" distB="0" distL="0" distR="0" wp14:anchorId="72B813EC" wp14:editId="0FA0F2C1">
             <wp:extent cx="5943600" cy="889000"/>
@@ -2651,7 +3416,7 @@
                     <pic:cNvPicPr/>
                   </pic:nvPicPr>
                   <pic:blipFill>
-                    <a:blip r:embed="rId16"/>
+                    <a:blip r:embed="rId20"/>
                     <a:stretch>
                       <a:fillRect/>
                     </a:stretch>
@@ -2683,17 +3448,30 @@
         <w:rPr>
           <w:lang w:val="en-US"/>
         </w:rPr>
-        <w:t>PPD_PA1_B0829002_1.c</w:t>
-      </w:r>
-    </w:p>
-    <w:p>
-      <w:pPr>
-        <w:rPr>
-          <w:lang w:val="en-US"/>
-        </w:rPr>
-      </w:pPr>
-      <w:r>
-        <w:rPr>
+        <w:t>PPD_PA1_B0829002_</w:t>
+      </w:r>
+      <w:r>
+        <w:rPr>
+          <w:lang w:val="en-US"/>
+        </w:rPr>
+        <w:t>2</w:t>
+      </w:r>
+      <w:r>
+        <w:rPr>
+          <w:lang w:val="en-US"/>
+        </w:rPr>
+        <w:t>.c</w:t>
+      </w:r>
+    </w:p>
+    <w:p>
+      <w:pPr>
+        <w:rPr>
+          <w:lang w:val="en-US"/>
+        </w:rPr>
+      </w:pPr>
+      <w:r>
+        <w:rPr>
+          <w:noProof/>
           <w:lang w:val="en-US"/>
         </w:rPr>
         <w:drawing>
@@ -2712,7 +3490,7 @@
                     <pic:cNvPicPr/>
                   </pic:nvPicPr>
                   <pic:blipFill>
-                    <a:blip r:embed="rId17"/>
+                    <a:blip r:embed="rId21"/>
                     <a:stretch>
                       <a:fillRect/>
                     </a:stretch>
@@ -2735,6 +3513,86 @@
     </w:p>
     <w:p>
       <w:pPr>
+        <w:pStyle w:val="Heading2"/>
+        <w:rPr>
+          <w:lang w:val="en-US"/>
+        </w:rPr>
+      </w:pPr>
+      <w:r>
+        <w:rPr>
+          <w:lang w:val="en-US"/>
+        </w:rPr>
+        <w:t>PPD_PA1_B0829002_</w:t>
+      </w:r>
+      <w:r>
+        <w:rPr>
+          <w:lang w:val="en-US"/>
+        </w:rPr>
+        <w:t>3</w:t>
+      </w:r>
+      <w:r>
+        <w:rPr>
+          <w:lang w:val="en-US"/>
+        </w:rPr>
+        <w:t>.c</w:t>
+      </w:r>
+    </w:p>
+    <w:p>
+      <w:pPr>
+        <w:rPr>
+          <w:lang w:val="en-US"/>
+        </w:rPr>
+      </w:pPr>
+      <w:r>
+        <w:rPr>
+          <w:noProof/>
+          <w:lang w:val="en-US"/>
+        </w:rPr>
+        <w:drawing>
+          <wp:inline distT="0" distB="0" distL="0" distR="0" wp14:anchorId="456C56EA" wp14:editId="2EA0D95B">
+            <wp:extent cx="5943600" cy="3349625"/>
+            <wp:effectExtent l="0" t="0" r="0" b="3175"/>
+            <wp:docPr id="283518236" name="Picture 1" descr="A screen shot of a computer program&#10;&#10;Description automatically generated"/>
+            <wp:cNvGraphicFramePr>
+              <a:graphicFrameLocks xmlns:a="http://schemas.openxmlformats.org/drawingml/2006/main" noChangeAspect="1"/>
+            </wp:cNvGraphicFramePr>
+            <a:graphic xmlns:a="http://schemas.openxmlformats.org/drawingml/2006/main">
+              <a:graphicData uri="http://schemas.openxmlformats.org/drawingml/2006/picture">
+                <pic:pic xmlns:pic="http://schemas.openxmlformats.org/drawingml/2006/picture">
+                  <pic:nvPicPr>
+                    <pic:cNvPr id="283518236" name="Picture 1" descr="A screen shot of a computer program&#10;&#10;Description automatically generated"/>
+                    <pic:cNvPicPr/>
+                  </pic:nvPicPr>
+                  <pic:blipFill>
+                    <a:blip r:embed="rId22" cstate="print">
+                      <a:extLst>
+                        <a:ext uri="{28A0092B-C50C-407E-A947-70E740481C1C}">
+                          <a14:useLocalDpi xmlns:a14="http://schemas.microsoft.com/office/drawing/2010/main" val="0"/>
+                        </a:ext>
+                      </a:extLst>
+                    </a:blip>
+                    <a:stretch>
+                      <a:fillRect/>
+                    </a:stretch>
+                  </pic:blipFill>
+                  <pic:spPr>
+                    <a:xfrm>
+                      <a:off x="0" y="0"/>
+                      <a:ext cx="5943600" cy="3349625"/>
+                    </a:xfrm>
+                    <a:prstGeom prst="rect">
+                      <a:avLst/>
+                    </a:prstGeom>
+                  </pic:spPr>
+                </pic:pic>
+              </a:graphicData>
+            </a:graphic>
+          </wp:inline>
+        </w:drawing>
+      </w:r>
+    </w:p>
+    <w:p>
+      <w:pPr>
         <w:pStyle w:val="Heading1"/>
         <w:rPr>
           <w:lang w:val="en-US"/>
@@ -2744,8 +3602,1384 @@
         <w:rPr>
           <w:lang w:val="en-US"/>
         </w:rPr>
+        <w:lastRenderedPageBreak/>
         <w:t>Discussions or what I’ve learned</w:t>
       </w:r>
+    </w:p>
+    <w:p>
+      <w:pPr>
+        <w:ind w:firstLine="720"/>
+        <w:rPr>
+          <w:lang w:val="en-US"/>
+        </w:rPr>
+      </w:pPr>
+      <w:r>
+        <w:rPr>
+          <w:rFonts w:hint="eastAsia"/>
+          <w:lang w:val="en-US"/>
+        </w:rPr>
+        <w:t>在這個</w:t>
+      </w:r>
+      <w:r>
+        <w:rPr>
+          <w:lang w:val="en-US"/>
+        </w:rPr>
+        <w:t>Assignment</w:t>
+      </w:r>
+      <w:r>
+        <w:rPr>
+          <w:rFonts w:hint="eastAsia"/>
+          <w:lang w:val="en-US"/>
+        </w:rPr>
+        <w:t>裡面我學習到了如何利用</w:t>
+      </w:r>
+      <w:r>
+        <w:rPr>
+          <w:lang w:val="en-US"/>
+        </w:rPr>
+        <w:t>MPI</w:t>
+      </w:r>
+      <w:r>
+        <w:rPr>
+          <w:rFonts w:hint="eastAsia"/>
+          <w:lang w:val="en-US"/>
+        </w:rPr>
+        <w:t>提供的</w:t>
+      </w:r>
+      <w:r>
+        <w:rPr>
+          <w:lang w:val="en-US"/>
+        </w:rPr>
+        <w:t>API</w:t>
+      </w:r>
+      <w:r>
+        <w:rPr>
+          <w:rFonts w:hint="eastAsia"/>
+          <w:lang w:val="en-US"/>
+        </w:rPr>
+        <w:t>開</w:t>
+      </w:r>
+      <w:r>
+        <w:rPr>
+          <w:lang w:val="en-US"/>
+        </w:rPr>
+        <w:t>muti-thread</w:t>
+      </w:r>
+      <w:r>
+        <w:rPr>
+          <w:rFonts w:hint="eastAsia"/>
+          <w:lang w:val="en-US"/>
+        </w:rPr>
+        <w:t>，讓我的</w:t>
+      </w:r>
+      <w:r>
+        <w:rPr>
+          <w:lang w:val="en-US"/>
+        </w:rPr>
+        <w:t>Program</w:t>
+      </w:r>
+      <w:r>
+        <w:rPr>
+          <w:rFonts w:hint="eastAsia"/>
+          <w:lang w:val="en-US"/>
+        </w:rPr>
+        <w:t>可以平行運算。除此之外，之前在</w:t>
+      </w:r>
+      <w:r>
+        <w:rPr>
+          <w:lang w:val="en-US"/>
+        </w:rPr>
+        <w:t>Unix</w:t>
+      </w:r>
+      <w:r>
+        <w:rPr>
+          <w:rFonts w:hint="eastAsia"/>
+          <w:lang w:val="en-US"/>
+        </w:rPr>
+        <w:t>修過的</w:t>
+      </w:r>
+      <w:r>
+        <w:rPr>
+          <w:lang w:val="en-US"/>
+        </w:rPr>
+        <w:t>thread</w:t>
+      </w:r>
+      <w:r>
+        <w:rPr>
+          <w:rFonts w:hint="eastAsia"/>
+          <w:lang w:val="en-US"/>
+        </w:rPr>
+        <w:t>和</w:t>
+      </w:r>
+      <w:r>
+        <w:rPr>
+          <w:lang w:val="en-US"/>
+        </w:rPr>
+        <w:t>inter-process communication</w:t>
+      </w:r>
+      <w:r>
+        <w:rPr>
+          <w:rFonts w:hint="eastAsia"/>
+          <w:lang w:val="en-US"/>
+        </w:rPr>
+        <w:t>的</w:t>
+      </w:r>
+      <w:r>
+        <w:rPr>
+          <w:lang w:val="en-US"/>
+        </w:rPr>
+        <w:t>Blocking</w:t>
+      </w:r>
+      <w:r>
+        <w:rPr>
+          <w:rFonts w:hint="eastAsia"/>
+          <w:lang w:val="en-US"/>
+        </w:rPr>
+        <w:t>和</w:t>
+      </w:r>
+      <w:r>
+        <w:rPr>
+          <w:lang w:val="en-US"/>
+        </w:rPr>
+        <w:t>Non-blocking</w:t>
+      </w:r>
+      <w:r>
+        <w:rPr>
+          <w:rFonts w:hint="eastAsia"/>
+          <w:lang w:val="en-US"/>
+        </w:rPr>
+        <w:t>也在第一個和第二個</w:t>
+      </w:r>
+      <w:r>
+        <w:rPr>
+          <w:lang w:val="en-US"/>
+        </w:rPr>
+        <w:t>program</w:t>
+      </w:r>
+      <w:r>
+        <w:rPr>
+          <w:rFonts w:hint="eastAsia"/>
+          <w:lang w:val="en-US"/>
+        </w:rPr>
+        <w:t>用到了，雖然概念很像但是還是有一些值得注意的地方就是</w:t>
+      </w:r>
+      <w:proofErr w:type="spellStart"/>
+      <w:r>
+        <w:rPr>
+          <w:lang w:val="en-US"/>
+        </w:rPr>
+        <w:t>thread.h</w:t>
+      </w:r>
+      <w:proofErr w:type="spellEnd"/>
+      <w:r>
+        <w:rPr>
+          <w:rFonts w:hint="eastAsia"/>
+          <w:lang w:val="en-US"/>
+        </w:rPr>
+        <w:t>和</w:t>
+      </w:r>
+      <w:proofErr w:type="spellStart"/>
+      <w:r>
+        <w:rPr>
+          <w:lang w:val="en-US"/>
+        </w:rPr>
+        <w:t>mpi.h</w:t>
+      </w:r>
+      <w:proofErr w:type="spellEnd"/>
+      <w:r>
+        <w:rPr>
+          <w:rFonts w:hint="eastAsia"/>
+          <w:lang w:val="en-US"/>
+        </w:rPr>
+        <w:t>兩個提供的，例如</w:t>
+      </w:r>
+      <w:proofErr w:type="spellStart"/>
+      <w:r>
+        <w:rPr>
+          <w:lang w:val="en-US"/>
+        </w:rPr>
+        <w:t>thread.h</w:t>
+      </w:r>
+      <w:proofErr w:type="spellEnd"/>
+      <w:r>
+        <w:rPr>
+          <w:rFonts w:hint="eastAsia"/>
+          <w:lang w:val="en-US"/>
+        </w:rPr>
+        <w:t>要用到</w:t>
+      </w:r>
+      <w:r>
+        <w:rPr>
+          <w:lang w:val="en-US"/>
+        </w:rPr>
+        <w:t>OS mutual exclusion</w:t>
+      </w:r>
+      <w:r>
+        <w:rPr>
+          <w:rFonts w:hint="eastAsia"/>
+          <w:lang w:val="en-US"/>
+        </w:rPr>
+        <w:t>的概念實作，但</w:t>
+      </w:r>
+      <w:r>
+        <w:rPr>
+          <w:lang w:val="en-US"/>
+        </w:rPr>
+        <w:t>MPI</w:t>
+      </w:r>
+      <w:r>
+        <w:rPr>
+          <w:rFonts w:hint="eastAsia"/>
+          <w:lang w:val="en-US"/>
+        </w:rPr>
+        <w:t>有提供一個</w:t>
+      </w:r>
+      <w:r>
+        <w:rPr>
+          <w:lang w:val="en-US"/>
+        </w:rPr>
+        <w:t>request</w:t>
+      </w:r>
+      <w:r>
+        <w:rPr>
+          <w:rFonts w:hint="eastAsia"/>
+          <w:lang w:val="en-US"/>
+        </w:rPr>
+        <w:t>可以去檢查是否已經傳送完成，相對</w:t>
+      </w:r>
+      <w:proofErr w:type="spellStart"/>
+      <w:r>
+        <w:rPr>
+          <w:lang w:val="en-US"/>
+        </w:rPr>
+        <w:t>thread.h</w:t>
+      </w:r>
+      <w:proofErr w:type="spellEnd"/>
+      <w:r>
+        <w:rPr>
+          <w:rFonts w:hint="eastAsia"/>
+          <w:lang w:val="en-US"/>
+        </w:rPr>
+        <w:t>上方便很多。</w:t>
+      </w:r>
+    </w:p>
+    <w:p>
+      <w:pPr>
+        <w:ind w:firstLine="720"/>
+        <w:rPr>
+          <w:lang w:val="en-US"/>
+        </w:rPr>
+      </w:pPr>
+      <w:r>
+        <w:rPr>
+          <w:rFonts w:hint="eastAsia"/>
+          <w:lang w:val="en-US"/>
+        </w:rPr>
+        <w:t>而在第一個和第二個</w:t>
+      </w:r>
+      <w:r>
+        <w:rPr>
+          <w:lang w:val="en-US"/>
+        </w:rPr>
+        <w:t>program</w:t>
+      </w:r>
+      <w:r>
+        <w:rPr>
+          <w:rFonts w:hint="eastAsia"/>
+          <w:lang w:val="en-US"/>
+        </w:rPr>
+        <w:t>的</w:t>
+      </w:r>
+      <w:r>
+        <w:rPr>
+          <w:lang w:val="en-US"/>
+        </w:rPr>
+        <w:t>Blocking</w:t>
+      </w:r>
+      <w:r>
+        <w:rPr>
+          <w:rFonts w:hint="eastAsia"/>
+          <w:lang w:val="en-US"/>
+        </w:rPr>
+        <w:t>和</w:t>
+      </w:r>
+      <w:r>
+        <w:rPr>
+          <w:lang w:val="en-US"/>
+        </w:rPr>
+        <w:t>Non-blocking</w:t>
+      </w:r>
+      <w:r>
+        <w:rPr>
+          <w:rFonts w:hint="eastAsia"/>
+          <w:lang w:val="en-US"/>
+        </w:rPr>
+        <w:t>，其中分別代表的通訊方式為：</w:t>
+      </w:r>
+    </w:p>
+    <w:p>
+      <w:pPr>
+        <w:pStyle w:val="ListParagraph"/>
+        <w:numPr>
+          <w:ilvl w:val="0"/>
+          <w:numId w:val="3"/>
+        </w:numPr>
+        <w:rPr>
+          <w:lang w:val="en-US"/>
+        </w:rPr>
+      </w:pPr>
+      <w:r>
+        <w:rPr>
+          <w:rFonts w:hint="eastAsia"/>
+          <w:lang w:val="en-US"/>
+        </w:rPr>
+        <w:t>B</w:t>
+      </w:r>
+      <w:r>
+        <w:rPr>
+          <w:lang w:val="en-US"/>
+        </w:rPr>
+        <w:t>locking</w:t>
+      </w:r>
+      <w:r>
+        <w:rPr>
+          <w:rFonts w:hint="eastAsia"/>
+          <w:lang w:val="en-US"/>
+        </w:rPr>
+        <w:t>（</w:t>
+      </w:r>
+      <w:r>
+        <w:rPr>
+          <w:rFonts w:hint="eastAsia"/>
+          <w:lang w:val="en-US"/>
+        </w:rPr>
+        <w:t>阻塞通訊</w:t>
+      </w:r>
+      <w:r>
+        <w:rPr>
+          <w:rFonts w:hint="eastAsia"/>
+          <w:lang w:val="en-US"/>
+        </w:rPr>
+        <w:t>）</w:t>
+      </w:r>
+      <w:r>
+        <w:rPr>
+          <w:rFonts w:hint="eastAsia"/>
+          <w:lang w:val="en-US"/>
+        </w:rPr>
+        <w:t>意味著調用的函數會一直等待，直到操作完成後才返回控制權給</w:t>
+      </w:r>
+      <w:r>
+        <w:rPr>
+          <w:lang w:val="en-US"/>
+        </w:rPr>
+        <w:t>program</w:t>
+      </w:r>
+      <w:r>
+        <w:rPr>
+          <w:rFonts w:hint="eastAsia"/>
+          <w:lang w:val="en-US"/>
+        </w:rPr>
+        <w:t>。這種方式在通訊過程中，發送方和接收方都需要同步操作。</w:t>
+      </w:r>
+      <w:r>
+        <w:rPr>
+          <w:rFonts w:hint="eastAsia"/>
+          <w:lang w:val="en-US"/>
+        </w:rPr>
+        <w:t>例如：</w:t>
+      </w:r>
+      <w:proofErr w:type="spellStart"/>
+      <w:r>
+        <w:rPr>
+          <w:lang w:val="en-US"/>
+        </w:rPr>
+        <w:t>MPI_Send</w:t>
+      </w:r>
+      <w:proofErr w:type="spellEnd"/>
+      <w:r>
+        <w:rPr>
+          <w:rFonts w:hint="eastAsia"/>
+          <w:lang w:val="en-US"/>
+        </w:rPr>
+        <w:t>、</w:t>
+      </w:r>
+      <w:proofErr w:type="spellStart"/>
+      <w:r>
+        <w:rPr>
+          <w:lang w:val="en-US"/>
+        </w:rPr>
+        <w:t>MPI_Recv</w:t>
+      </w:r>
+      <w:proofErr w:type="spellEnd"/>
+      <w:r>
+        <w:rPr>
+          <w:rFonts w:hint="eastAsia"/>
+          <w:lang w:val="en-US"/>
+        </w:rPr>
+        <w:t>，</w:t>
+      </w:r>
+      <w:r>
+        <w:rPr>
+          <w:rFonts w:hint="eastAsia"/>
+          <w:lang w:val="en-US"/>
+        </w:rPr>
+        <w:t>阻塞通訊的主要缺點是效率問題，特別是在延遲較高的情況下，它可能導致計算資源的浪費，因為處理器在等待完成通訊時可能什麼也做不了。</w:t>
+      </w:r>
+    </w:p>
+    <w:p>
+      <w:pPr>
+        <w:pStyle w:val="ListParagraph"/>
+        <w:numPr>
+          <w:ilvl w:val="0"/>
+          <w:numId w:val="3"/>
+        </w:numPr>
+        <w:rPr>
+          <w:lang w:val="en-US"/>
+        </w:rPr>
+      </w:pPr>
+      <w:r>
+        <w:rPr>
+          <w:lang w:val="en-US"/>
+        </w:rPr>
+        <w:t>Non-b</w:t>
+      </w:r>
+      <w:r>
+        <w:rPr>
+          <w:lang w:val="en-US"/>
+        </w:rPr>
+        <w:t>locking</w:t>
+      </w:r>
+      <w:r>
+        <w:rPr>
+          <w:rFonts w:hint="eastAsia"/>
+          <w:lang w:val="en-US"/>
+        </w:rPr>
+        <w:t>（</w:t>
+      </w:r>
+      <w:r>
+        <w:rPr>
+          <w:rFonts w:hint="eastAsia"/>
+          <w:lang w:val="en-US"/>
+        </w:rPr>
+        <w:t>非</w:t>
+      </w:r>
+      <w:r>
+        <w:rPr>
+          <w:rFonts w:hint="eastAsia"/>
+          <w:lang w:val="en-US"/>
+        </w:rPr>
+        <w:t>阻塞通訊）非阻塞通訊允許</w:t>
+      </w:r>
+      <w:r>
+        <w:rPr>
+          <w:lang w:val="en-US"/>
+        </w:rPr>
+        <w:t>program</w:t>
+      </w:r>
+      <w:r>
+        <w:rPr>
+          <w:rFonts w:hint="eastAsia"/>
+          <w:lang w:val="en-US"/>
+        </w:rPr>
+        <w:t>在通訊操作尚未完成的情況下繼續執行，這有助於重疊計算與通訊，從而提升</w:t>
+      </w:r>
+      <w:r>
+        <w:rPr>
+          <w:rFonts w:hint="eastAsia"/>
+          <w:lang w:val="en-US"/>
+        </w:rPr>
+        <w:t>p</w:t>
+      </w:r>
+      <w:r>
+        <w:rPr>
+          <w:lang w:val="en-US"/>
+        </w:rPr>
+        <w:t>rogram</w:t>
+      </w:r>
+      <w:r>
+        <w:rPr>
+          <w:rFonts w:hint="eastAsia"/>
+          <w:lang w:val="en-US"/>
+        </w:rPr>
+        <w:t>的整體性能。例如：</w:t>
+      </w:r>
+      <w:proofErr w:type="spellStart"/>
+      <w:r>
+        <w:rPr>
+          <w:lang w:val="en-US"/>
+        </w:rPr>
+        <w:t>MPI_</w:t>
+      </w:r>
+      <w:r>
+        <w:rPr>
+          <w:lang w:val="en-US"/>
+        </w:rPr>
+        <w:t>Is</w:t>
+      </w:r>
+      <w:r>
+        <w:rPr>
+          <w:lang w:val="en-US"/>
+        </w:rPr>
+        <w:t>end</w:t>
+      </w:r>
+      <w:proofErr w:type="spellEnd"/>
+      <w:r>
+        <w:rPr>
+          <w:rFonts w:hint="eastAsia"/>
+          <w:lang w:val="en-US"/>
+        </w:rPr>
+        <w:t>、</w:t>
+      </w:r>
+      <w:proofErr w:type="spellStart"/>
+      <w:r>
+        <w:rPr>
+          <w:lang w:val="en-US"/>
+        </w:rPr>
+        <w:t>MPI_</w:t>
+      </w:r>
+      <w:r>
+        <w:rPr>
+          <w:lang w:val="en-US"/>
+        </w:rPr>
+        <w:t>Ir</w:t>
+      </w:r>
+      <w:r>
+        <w:rPr>
+          <w:lang w:val="en-US"/>
+        </w:rPr>
+        <w:t>ecv</w:t>
+      </w:r>
+      <w:proofErr w:type="spellEnd"/>
+      <w:r>
+        <w:rPr>
+          <w:rFonts w:hint="eastAsia"/>
+          <w:lang w:val="en-US"/>
+        </w:rPr>
+        <w:t>，非阻塞通訊需要額外的管理，因為你必須使用</w:t>
+      </w:r>
+      <w:r>
+        <w:rPr>
+          <w:rFonts w:hint="eastAsia"/>
+          <w:lang w:val="en-US"/>
+        </w:rPr>
+        <w:t xml:space="preserve"> </w:t>
+      </w:r>
+      <w:proofErr w:type="spellStart"/>
+      <w:r>
+        <w:rPr>
+          <w:rFonts w:hint="eastAsia"/>
+          <w:lang w:val="en-US"/>
+        </w:rPr>
+        <w:t>MPI_Wait</w:t>
+      </w:r>
+      <w:proofErr w:type="spellEnd"/>
+      <w:r>
+        <w:rPr>
+          <w:rFonts w:hint="eastAsia"/>
+          <w:lang w:val="en-US"/>
+        </w:rPr>
+        <w:t xml:space="preserve"> </w:t>
+      </w:r>
+      <w:r>
+        <w:rPr>
+          <w:rFonts w:hint="eastAsia"/>
+          <w:lang w:val="en-US"/>
+        </w:rPr>
+        <w:t>或</w:t>
+      </w:r>
+      <w:r>
+        <w:rPr>
+          <w:rFonts w:hint="eastAsia"/>
+          <w:lang w:val="en-US"/>
+        </w:rPr>
+        <w:t xml:space="preserve"> </w:t>
+      </w:r>
+      <w:proofErr w:type="spellStart"/>
+      <w:r>
+        <w:rPr>
+          <w:rFonts w:hint="eastAsia"/>
+          <w:lang w:val="en-US"/>
+        </w:rPr>
+        <w:t>MPI_Test</w:t>
+      </w:r>
+      <w:proofErr w:type="spellEnd"/>
+      <w:r>
+        <w:rPr>
+          <w:rFonts w:hint="eastAsia"/>
+          <w:lang w:val="en-US"/>
+        </w:rPr>
+        <w:t xml:space="preserve"> </w:t>
+      </w:r>
+      <w:r>
+        <w:rPr>
+          <w:rFonts w:hint="eastAsia"/>
+          <w:lang w:val="en-US"/>
+        </w:rPr>
+        <w:t>等函數來確認操作是否完成。這種方式適合於那些異步操作中的應用，特別是那些計算和通訊可以有效重疊的情況。</w:t>
+      </w:r>
+      <w:r>
+        <w:rPr>
+          <w:rFonts w:hint="eastAsia"/>
+          <w:lang w:val="en-US"/>
+        </w:rPr>
+        <w:t>[</w:t>
+      </w:r>
+      <w:r>
+        <w:rPr>
+          <w:lang w:val="en-US"/>
+        </w:rPr>
+        <w:t>1]</w:t>
+      </w:r>
+    </w:p>
+    <w:p>
+      <w:pPr>
+        <w:rPr>
+          <w:rFonts w:hint="eastAsia"/>
+          <w:lang w:val="en-US"/>
+        </w:rPr>
+      </w:pPr>
+    </w:p>
+    <w:p>
+      <w:pPr>
+        <w:rPr>
+          <w:lang w:val="en-US"/>
+        </w:rPr>
+      </w:pPr>
+      <w:r>
+        <w:rPr>
+          <w:lang w:val="en-US"/>
+        </w:rPr>
+        <w:tab/>
+      </w:r>
+      <w:r>
+        <w:rPr>
+          <w:rFonts w:hint="eastAsia"/>
+          <w:lang w:val="en-US"/>
+        </w:rPr>
+        <w:t>在</w:t>
+      </w:r>
+      <w:proofErr w:type="spellStart"/>
+      <w:r>
+        <w:rPr>
+          <w:lang w:val="en-US"/>
+        </w:rPr>
+        <w:t>MPI_Scatter</w:t>
+      </w:r>
+      <w:proofErr w:type="spellEnd"/>
+      <w:r>
+        <w:rPr>
+          <w:rFonts w:hint="eastAsia"/>
+          <w:lang w:val="en-US"/>
+        </w:rPr>
+        <w:t>和</w:t>
+      </w:r>
+      <w:proofErr w:type="spellStart"/>
+      <w:r>
+        <w:rPr>
+          <w:lang w:val="en-US"/>
+        </w:rPr>
+        <w:t>MPI_Gather</w:t>
+      </w:r>
+      <w:proofErr w:type="spellEnd"/>
+      <w:r>
+        <w:rPr>
+          <w:rFonts w:hint="eastAsia"/>
+          <w:lang w:val="en-US"/>
+        </w:rPr>
+        <w:t>的功能應改是我覺得最</w:t>
+      </w:r>
+      <w:r>
+        <w:rPr>
+          <w:rFonts w:hint="eastAsia"/>
+          <w:lang w:val="en-US"/>
+        </w:rPr>
+        <w:t>實用的兩個平行</w:t>
+      </w:r>
+      <w:r>
+        <w:rPr>
+          <w:lang w:val="en-US"/>
+        </w:rPr>
+        <w:t>API</w:t>
+      </w:r>
+      <w:r>
+        <w:rPr>
+          <w:rFonts w:hint="eastAsia"/>
+          <w:lang w:val="en-US"/>
+        </w:rPr>
+        <w:t>了，除了大幅提高我程式的精簡度以外，他用在資料傳送和收集的概念也非常有趣</w:t>
+      </w:r>
+      <w:r>
+        <w:rPr>
+          <w:rFonts w:hint="eastAsia"/>
+          <w:lang w:val="en-US"/>
+        </w:rPr>
+        <w:t>。</w:t>
+      </w:r>
+      <w:proofErr w:type="spellStart"/>
+      <w:r>
+        <w:rPr>
+          <w:lang w:val="en-US"/>
+        </w:rPr>
+        <w:t>MPI_Scatter</w:t>
+      </w:r>
+      <w:proofErr w:type="spellEnd"/>
+      <w:r>
+        <w:rPr>
+          <w:rFonts w:hint="eastAsia"/>
+          <w:lang w:val="en-US"/>
+        </w:rPr>
+        <w:t>將</w:t>
+      </w:r>
+      <w:r>
+        <w:rPr>
+          <w:rFonts w:hint="eastAsia"/>
+          <w:lang w:val="en-US"/>
+        </w:rPr>
+        <w:t>資料</w:t>
+      </w:r>
+      <w:r>
+        <w:rPr>
+          <w:rFonts w:hint="eastAsia"/>
+          <w:lang w:val="en-US"/>
+        </w:rPr>
+        <w:t>從</w:t>
+      </w:r>
+      <w:r>
+        <w:rPr>
+          <w:rFonts w:hint="eastAsia"/>
+          <w:lang w:val="en-US"/>
+        </w:rPr>
+        <w:t>M</w:t>
+      </w:r>
+      <w:r>
+        <w:rPr>
+          <w:lang w:val="en-US"/>
+        </w:rPr>
+        <w:t>aster</w:t>
+      </w:r>
+      <w:r>
+        <w:rPr>
+          <w:rFonts w:hint="eastAsia"/>
+          <w:lang w:val="en-US"/>
+        </w:rPr>
+        <w:t>（</w:t>
+      </w:r>
+      <w:r>
+        <w:rPr>
+          <w:rFonts w:hint="eastAsia"/>
+          <w:lang w:val="en-US"/>
+        </w:rPr>
+        <w:t>o</w:t>
+      </w:r>
+      <w:r>
+        <w:rPr>
+          <w:lang w:val="en-US"/>
+        </w:rPr>
+        <w:t>r also called root</w:t>
+      </w:r>
+      <w:r>
+        <w:rPr>
+          <w:rFonts w:hint="eastAsia"/>
+          <w:lang w:val="en-US"/>
+        </w:rPr>
+        <w:t>）</w:t>
+      </w:r>
+      <w:r>
+        <w:rPr>
+          <w:rFonts w:hint="eastAsia"/>
+          <w:lang w:val="en-US"/>
+        </w:rPr>
+        <w:t>分發到參與的所有</w:t>
+      </w:r>
+      <w:r>
+        <w:rPr>
+          <w:rFonts w:hint="eastAsia"/>
+          <w:lang w:val="en-US"/>
+        </w:rPr>
+        <w:t>p</w:t>
+      </w:r>
+      <w:r>
+        <w:rPr>
+          <w:lang w:val="en-US"/>
+        </w:rPr>
+        <w:t>rocesses</w:t>
+      </w:r>
+      <w:r>
+        <w:rPr>
+          <w:rFonts w:hint="eastAsia"/>
+          <w:lang w:val="en-US"/>
+        </w:rPr>
+        <w:t>中</w:t>
+      </w:r>
+      <w:r>
+        <w:rPr>
+          <w:rFonts w:hint="eastAsia"/>
+          <w:lang w:val="en-US"/>
+        </w:rPr>
+        <w:t>，他的</w:t>
+      </w:r>
+      <w:r>
+        <w:rPr>
+          <w:rFonts w:hint="eastAsia"/>
+          <w:lang w:val="en-US"/>
+        </w:rPr>
+        <w:t>用法</w:t>
+      </w:r>
+      <w:r>
+        <w:rPr>
+          <w:rFonts w:hint="eastAsia"/>
+          <w:lang w:val="en-US"/>
+        </w:rPr>
+        <w:t>就是</w:t>
+      </w:r>
+      <w:r>
+        <w:rPr>
+          <w:lang w:val="en-US"/>
+        </w:rPr>
+        <w:t>Master</w:t>
+      </w:r>
+      <w:r>
+        <w:rPr>
+          <w:rFonts w:hint="eastAsia"/>
+          <w:lang w:val="en-US"/>
+        </w:rPr>
+        <w:t>擁有一個包含</w:t>
+      </w:r>
+      <w:r>
+        <w:rPr>
+          <w:rFonts w:hint="eastAsia"/>
+          <w:lang w:val="en-US"/>
+        </w:rPr>
+        <w:t>資料</w:t>
+      </w:r>
+      <w:r>
+        <w:rPr>
+          <w:rFonts w:hint="eastAsia"/>
+          <w:lang w:val="en-US"/>
+        </w:rPr>
+        <w:t>的</w:t>
+      </w:r>
+      <w:r>
+        <w:rPr>
+          <w:rFonts w:hint="eastAsia"/>
+          <w:lang w:val="en-US"/>
+        </w:rPr>
+        <w:t>A</w:t>
+      </w:r>
+      <w:r>
+        <w:rPr>
+          <w:lang w:val="en-US"/>
+        </w:rPr>
+        <w:t>rray</w:t>
+      </w:r>
+      <w:r>
+        <w:rPr>
+          <w:rFonts w:hint="eastAsia"/>
+          <w:lang w:val="en-US"/>
+        </w:rPr>
+        <w:t>或</w:t>
+      </w:r>
+      <w:r>
+        <w:rPr>
+          <w:lang w:val="en-US"/>
+        </w:rPr>
+        <w:t>vector</w:t>
+      </w:r>
+      <w:r>
+        <w:rPr>
+          <w:rFonts w:hint="eastAsia"/>
+          <w:lang w:val="en-US"/>
+        </w:rPr>
+        <w:t>（如果用</w:t>
+      </w:r>
+      <w:r>
+        <w:rPr>
+          <w:lang w:val="en-US"/>
+        </w:rPr>
+        <w:t>C++</w:t>
+      </w:r>
+      <w:r>
+        <w:rPr>
+          <w:rFonts w:hint="eastAsia"/>
+          <w:lang w:val="en-US"/>
+        </w:rPr>
+        <w:t>寫得話）</w:t>
+      </w:r>
+      <w:r>
+        <w:rPr>
+          <w:rFonts w:hint="eastAsia"/>
+          <w:lang w:val="en-US"/>
+        </w:rPr>
+        <w:t>，並將這個陣列均勻地切分成多個部分，每個部分分發給一個</w:t>
+      </w:r>
+      <w:r>
+        <w:rPr>
+          <w:rFonts w:hint="eastAsia"/>
+          <w:lang w:val="en-US"/>
+        </w:rPr>
+        <w:t>p</w:t>
+      </w:r>
+      <w:r>
+        <w:rPr>
+          <w:lang w:val="en-US"/>
+        </w:rPr>
+        <w:t>rocess</w:t>
+      </w:r>
+      <w:r>
+        <w:rPr>
+          <w:rFonts w:hint="eastAsia"/>
+          <w:lang w:val="en-US"/>
+        </w:rPr>
+        <w:t>（包</w:t>
+      </w:r>
+      <w:r>
+        <w:rPr>
+          <w:rFonts w:hint="eastAsia"/>
+          <w:lang w:val="en-US"/>
+        </w:rPr>
+        <w:t>含</w:t>
+      </w:r>
+      <w:r>
+        <w:rPr>
+          <w:rFonts w:hint="eastAsia"/>
+          <w:lang w:val="en-US"/>
+        </w:rPr>
+        <w:t>自己）。</w:t>
+      </w:r>
+      <w:r>
+        <w:rPr>
+          <w:rFonts w:hint="eastAsia"/>
+          <w:lang w:val="en-US"/>
+        </w:rPr>
+        <w:t>[</w:t>
+      </w:r>
+      <w:r>
+        <w:rPr>
+          <w:lang w:val="en-US"/>
+        </w:rPr>
+        <w:t>2</w:t>
+      </w:r>
+      <w:r>
+        <w:rPr>
+          <w:lang w:val="en-US"/>
+        </w:rPr>
+        <w:t>]</w:t>
+      </w:r>
+    </w:p>
+    <w:p>
+      <w:r>
+        <w:fldChar w:fldCharType="begin"/>
+      </w:r>
+      <w:r>
+        <w:instrText xml:space="preserve"> INCLUDEPICTURE "https://www.researchgate.net/profile/Khalid-Hasanov-2/publication/302971253/figure/fig2/AS:360915347230722@1463060332854/Logical-arrangement-of-processes-in-MPI-scatter.png" \* MERGEFORMATINET </w:instrText>
+      </w:r>
+      <w:r>
+        <w:fldChar w:fldCharType="separate"/>
+      </w:r>
+      <w:r>
+        <w:rPr>
+          <w:noProof/>
+        </w:rPr>
+        <w:drawing>
+          <wp:inline distT="0" distB="0" distL="0" distR="0" wp14:anchorId="346061CB" wp14:editId="38634AE3">
+            <wp:extent cx="5943600" cy="1727200"/>
+            <wp:effectExtent l="0" t="0" r="0" b="0"/>
+            <wp:docPr id="651887744" name="Picture 2" descr="27: Logical arrangement of processes in MPI scatter.  "/>
+            <wp:cNvGraphicFramePr>
+              <a:graphicFrameLocks xmlns:a="http://schemas.openxmlformats.org/drawingml/2006/main" noChangeAspect="1"/>
+            </wp:cNvGraphicFramePr>
+            <a:graphic xmlns:a="http://schemas.openxmlformats.org/drawingml/2006/main">
+              <a:graphicData uri="http://schemas.openxmlformats.org/drawingml/2006/picture">
+                <pic:pic xmlns:pic="http://schemas.openxmlformats.org/drawingml/2006/picture">
+                  <pic:nvPicPr>
+                    <pic:cNvPr id="0" name="Picture 1" descr="27: Logical arrangement of processes in MPI scatter.  "/>
+                    <pic:cNvPicPr>
+                      <a:picLocks noChangeAspect="1" noChangeArrowheads="1"/>
+                    </pic:cNvPicPr>
+                  </pic:nvPicPr>
+                  <pic:blipFill>
+                    <a:blip r:embed="rId23">
+                      <a:extLst>
+                        <a:ext uri="{28A0092B-C50C-407E-A947-70E740481C1C}">
+                          <a14:useLocalDpi xmlns:a14="http://schemas.microsoft.com/office/drawing/2010/main" val="0"/>
+                        </a:ext>
+                      </a:extLst>
+                    </a:blip>
+                    <a:srcRect/>
+                    <a:stretch>
+                      <a:fillRect/>
+                    </a:stretch>
+                  </pic:blipFill>
+                  <pic:spPr bwMode="auto">
+                    <a:xfrm>
+                      <a:off x="0" y="0"/>
+                      <a:ext cx="5943600" cy="1727200"/>
+                    </a:xfrm>
+                    <a:prstGeom prst="rect">
+                      <a:avLst/>
+                    </a:prstGeom>
+                    <a:noFill/>
+                    <a:ln>
+                      <a:noFill/>
+                    </a:ln>
+                  </pic:spPr>
+                </pic:pic>
+              </a:graphicData>
+            </a:graphic>
+          </wp:inline>
+        </w:drawing>
+      </w:r>
+      <w:r>
+        <w:fldChar w:fldCharType="end"/>
+      </w:r>
+    </w:p>
+    <w:p>
+      <w:pPr>
+        <w:rPr>
+          <w:lang w:val="en-US"/>
+        </w:rPr>
+      </w:pPr>
+      <w:r>
+        <w:rPr>
+          <w:lang w:val="en-US"/>
+        </w:rPr>
+        <w:tab/>
+      </w:r>
+      <w:proofErr w:type="spellStart"/>
+      <w:r>
+        <w:rPr>
+          <w:lang w:val="en-US"/>
+        </w:rPr>
+        <w:t>MPI_Gather</w:t>
+      </w:r>
+      <w:proofErr w:type="spellEnd"/>
+      <w:r>
+        <w:rPr>
+          <w:rFonts w:hint="eastAsia"/>
+          <w:lang w:val="en-US"/>
+        </w:rPr>
+        <w:t>則會</w:t>
+      </w:r>
+      <w:r>
+        <w:rPr>
+          <w:rFonts w:hint="eastAsia"/>
+          <w:lang w:val="en-US"/>
+        </w:rPr>
+        <w:t>所有</w:t>
+      </w:r>
+      <w:r>
+        <w:rPr>
+          <w:lang w:val="en-US"/>
+        </w:rPr>
+        <w:t>process</w:t>
+      </w:r>
+      <w:r>
+        <w:rPr>
+          <w:rFonts w:hint="eastAsia"/>
+          <w:lang w:val="en-US"/>
+        </w:rPr>
+        <w:t>中的</w:t>
+      </w:r>
+      <w:r>
+        <w:rPr>
+          <w:rFonts w:hint="eastAsia"/>
+          <w:lang w:val="en-US"/>
+        </w:rPr>
+        <w:t>資料</w:t>
+      </w:r>
+      <w:r>
+        <w:rPr>
+          <w:rFonts w:hint="eastAsia"/>
+          <w:lang w:val="en-US"/>
+        </w:rPr>
+        <w:t>收集到一個</w:t>
+      </w:r>
+      <w:r>
+        <w:rPr>
+          <w:lang w:val="en-US"/>
+        </w:rPr>
+        <w:t>process</w:t>
+      </w:r>
+      <w:r>
+        <w:rPr>
+          <w:rFonts w:hint="eastAsia"/>
+          <w:lang w:val="en-US"/>
+        </w:rPr>
+        <w:t>中</w:t>
+      </w:r>
+      <w:r>
+        <w:rPr>
+          <w:rFonts w:hint="eastAsia"/>
+          <w:lang w:val="en-US"/>
+        </w:rPr>
+        <w:t>，用法大概就是</w:t>
+      </w:r>
+      <w:r>
+        <w:rPr>
+          <w:rFonts w:hint="eastAsia"/>
+          <w:lang w:val="en-US"/>
+        </w:rPr>
+        <w:t>每個</w:t>
+      </w:r>
+      <w:r>
+        <w:rPr>
+          <w:lang w:val="en-US"/>
+        </w:rPr>
+        <w:t>process</w:t>
+      </w:r>
+      <w:r>
+        <w:rPr>
+          <w:rFonts w:hint="eastAsia"/>
+          <w:lang w:val="en-US"/>
+        </w:rPr>
+        <w:t>（包括</w:t>
+      </w:r>
+      <w:r>
+        <w:rPr>
+          <w:lang w:val="en-US"/>
+        </w:rPr>
+        <w:t>Master</w:t>
+      </w:r>
+      <w:r>
+        <w:rPr>
+          <w:rFonts w:hint="eastAsia"/>
+          <w:lang w:val="en-US"/>
+        </w:rPr>
+        <w:t>）將其</w:t>
+      </w:r>
+      <w:r>
+        <w:rPr>
+          <w:rFonts w:hint="eastAsia"/>
+          <w:lang w:val="en-US"/>
+        </w:rPr>
+        <w:t>資料</w:t>
+      </w:r>
+      <w:r>
+        <w:rPr>
+          <w:rFonts w:hint="eastAsia"/>
+          <w:lang w:val="en-US"/>
+        </w:rPr>
+        <w:t>發送到</w:t>
+      </w:r>
+      <w:r>
+        <w:rPr>
+          <w:lang w:val="en-US"/>
+        </w:rPr>
+        <w:t>master</w:t>
+      </w:r>
+      <w:r>
+        <w:rPr>
+          <w:rFonts w:hint="eastAsia"/>
+          <w:lang w:val="en-US"/>
+        </w:rPr>
+        <w:t>，</w:t>
+      </w:r>
+      <w:r>
+        <w:rPr>
+          <w:rFonts w:hint="eastAsia"/>
+          <w:lang w:val="en-US"/>
+        </w:rPr>
+        <w:t>m</w:t>
+      </w:r>
+      <w:r>
+        <w:rPr>
+          <w:lang w:val="en-US"/>
+        </w:rPr>
+        <w:t>aster</w:t>
+      </w:r>
+      <w:r>
+        <w:rPr>
+          <w:rFonts w:hint="eastAsia"/>
+          <w:lang w:val="en-US"/>
+        </w:rPr>
+        <w:t>將接收到的</w:t>
+      </w:r>
+      <w:r>
+        <w:rPr>
+          <w:rFonts w:hint="eastAsia"/>
+          <w:lang w:val="en-US"/>
+        </w:rPr>
+        <w:t>資料</w:t>
+      </w:r>
+      <w:r>
+        <w:rPr>
+          <w:rFonts w:hint="eastAsia"/>
+          <w:lang w:val="en-US"/>
+        </w:rPr>
+        <w:t>組合成一個大陣列。</w:t>
+      </w:r>
+      <w:r>
+        <w:rPr>
+          <w:rFonts w:hint="eastAsia"/>
+          <w:lang w:val="en-US"/>
+        </w:rPr>
+        <w:t>[</w:t>
+      </w:r>
+      <w:r>
+        <w:rPr>
+          <w:lang w:val="en-US"/>
+        </w:rPr>
+        <w:t>3</w:t>
+      </w:r>
+      <w:r>
+        <w:rPr>
+          <w:lang w:val="en-US"/>
+        </w:rPr>
+        <w:t>]</w:t>
+      </w:r>
+    </w:p>
+    <w:p>
+      <w:r>
+        <w:lastRenderedPageBreak/>
+        <w:fldChar w:fldCharType="begin"/>
+      </w:r>
+      <w:r>
+        <w:instrText xml:space="preserve"> INCLUDEPICTURE "https://miro.medium.com/v2/resize:fit:1400/1*AIXfOicPiqseBCxruV-gkw.jpeg" \* MERGEFORMATINET </w:instrText>
+      </w:r>
+      <w:r>
+        <w:fldChar w:fldCharType="separate"/>
+      </w:r>
+      <w:r>
+        <w:rPr>
+          <w:noProof/>
+        </w:rPr>
+        <w:drawing>
+          <wp:inline distT="0" distB="0" distL="0" distR="0" wp14:anchorId="1E9886E7" wp14:editId="0F1F1DF0">
+            <wp:extent cx="5943600" cy="3089910"/>
+            <wp:effectExtent l="0" t="0" r="0" b="0"/>
+            <wp:docPr id="1803335572" name="Picture 3" descr="Scatter and Gather in MPI | Nerd For Tech"/>
+            <wp:cNvGraphicFramePr>
+              <a:graphicFrameLocks xmlns:a="http://schemas.openxmlformats.org/drawingml/2006/main" noChangeAspect="1"/>
+            </wp:cNvGraphicFramePr>
+            <a:graphic xmlns:a="http://schemas.openxmlformats.org/drawingml/2006/main">
+              <a:graphicData uri="http://schemas.openxmlformats.org/drawingml/2006/picture">
+                <pic:pic xmlns:pic="http://schemas.openxmlformats.org/drawingml/2006/picture">
+                  <pic:nvPicPr>
+                    <pic:cNvPr id="0" name="Picture 3" descr="Scatter and Gather in MPI | Nerd For Tech"/>
+                    <pic:cNvPicPr>
+                      <a:picLocks noChangeAspect="1" noChangeArrowheads="1"/>
+                    </pic:cNvPicPr>
+                  </pic:nvPicPr>
+                  <pic:blipFill>
+                    <a:blip r:embed="rId24">
+                      <a:extLst>
+                        <a:ext uri="{28A0092B-C50C-407E-A947-70E740481C1C}">
+                          <a14:useLocalDpi xmlns:a14="http://schemas.microsoft.com/office/drawing/2010/main" val="0"/>
+                        </a:ext>
+                      </a:extLst>
+                    </a:blip>
+                    <a:srcRect/>
+                    <a:stretch>
+                      <a:fillRect/>
+                    </a:stretch>
+                  </pic:blipFill>
+                  <pic:spPr bwMode="auto">
+                    <a:xfrm>
+                      <a:off x="0" y="0"/>
+                      <a:ext cx="5943600" cy="3089910"/>
+                    </a:xfrm>
+                    <a:prstGeom prst="rect">
+                      <a:avLst/>
+                    </a:prstGeom>
+                    <a:noFill/>
+                    <a:ln>
+                      <a:noFill/>
+                    </a:ln>
+                  </pic:spPr>
+                </pic:pic>
+              </a:graphicData>
+            </a:graphic>
+          </wp:inline>
+        </w:drawing>
+      </w:r>
+      <w:r>
+        <w:fldChar w:fldCharType="end"/>
+      </w:r>
+    </w:p>
+    <w:p>
+      <w:pPr>
+        <w:pStyle w:val="Heading1"/>
+        <w:rPr>
+          <w:lang w:val="en-US"/>
+        </w:rPr>
+      </w:pPr>
+      <w:r>
+        <w:rPr>
+          <w:lang w:val="en-US"/>
+        </w:rPr>
+        <w:t>Reference</w:t>
+      </w:r>
+    </w:p>
+    <w:p>
+      <w:pPr>
+        <w:pStyle w:val="NormalWeb"/>
+        <w:ind w:left="567" w:hanging="567"/>
+      </w:pPr>
+      <w:r>
+        <w:t xml:space="preserve">[1] M. Kirby, “IntroMPI.ppt,” CS 6230: High-Performance Computing and Parallelization – Introduction to MPI, https://users.cs.utah.edu/~kirby/classes/cs6230/IntroMPI.pdf (accessed Apr. 23, 2024). </w:t>
+      </w:r>
+    </w:p>
+    <w:p>
+      <w:pPr>
+        <w:pStyle w:val="NormalWeb"/>
+        <w:ind w:left="567" w:hanging="567"/>
+      </w:pPr>
+      <w:r>
+        <w:t>[</w:t>
+      </w:r>
+      <w:r>
+        <w:rPr>
+          <w:rFonts w:ascii="PingFang TC" w:eastAsia="PingFang TC" w:hAnsi="PingFang TC" w:cs="PingFang TC"/>
+          <w:lang w:val="en-US"/>
+        </w:rPr>
+        <w:t>2</w:t>
+      </w:r>
+      <w:r>
+        <w:rPr>
+          <w:rFonts w:hint="eastAsia"/>
+        </w:rPr>
+        <w:t>]</w:t>
+      </w:r>
+      <w:r>
+        <w:t xml:space="preserve"> K. Hasanov and A. Lastovetsky, “Hierarchical optimization of MPI reduce algorithms,” </w:t>
+      </w:r>
+      <w:r>
+        <w:rPr>
+          <w:i/>
+          <w:iCs/>
+        </w:rPr>
+        <w:t>Lecture Notes in Computer Science</w:t>
+      </w:r>
+      <w:r>
+        <w:t xml:space="preserve">, pp. 21–34, 2015. doi:10.1007/978-3-319-21909-7_3 </w:t>
+      </w:r>
+    </w:p>
+    <w:p>
+      <w:pPr>
+        <w:pStyle w:val="NormalWeb"/>
+        <w:ind w:left="567" w:hanging="567"/>
+      </w:pPr>
+      <w:r>
+        <w:t>[</w:t>
+      </w:r>
+      <w:r>
+        <w:rPr>
+          <w:lang w:val="en-US"/>
+        </w:rPr>
+        <w:t>3</w:t>
+      </w:r>
+      <w:r>
+        <w:t xml:space="preserve">] N. Joram, “Scatter and gather in MPI,” Medium, https://medium.com/nerd-for-tech/scatter-and-gather-in-mpi-e66b69366ee3 (accessed Apr. 23, 2024). </w:t>
+      </w:r>
+    </w:p>
+    <w:p/>
+    <w:p>
+      <w:pPr>
+        <w:rPr>
+          <w:lang w:val="en-US"/>
+        </w:rPr>
+      </w:pPr>
     </w:p>
     <w:sectPr>
       <w:pgSz w:w="12240" w:h="15840"/>
@@ -2848,8 +5082,192 @@
       </w:pPr>
     </w:lvl>
   </w:abstractNum>
+  <w:abstractNum w:abstractNumId="1" w15:restartNumberingAfterBreak="0">
+    <w:nsid w:val="69702B8A"/>
+    <w:multiLevelType w:val="hybridMultilevel"/>
+    <w:tmpl w:val="CE7C2436"/>
+    <w:lvl w:ilvl="0" w:tplc="CE784726">
+      <w:start w:val="1"/>
+      <w:numFmt w:val="decimal"/>
+      <w:lvlText w:val="%1."/>
+      <w:lvlJc w:val="left"/>
+      <w:pPr>
+        <w:ind w:left="1080" w:hanging="360"/>
+      </w:pPr>
+      <w:rPr>
+        <w:rFonts w:hint="default"/>
+      </w:rPr>
+    </w:lvl>
+    <w:lvl w:ilvl="1" w:tplc="04090019" w:tentative="1">
+      <w:start w:val="1"/>
+      <w:numFmt w:val="lowerLetter"/>
+      <w:lvlText w:val="%2."/>
+      <w:lvlJc w:val="left"/>
+      <w:pPr>
+        <w:ind w:left="1800" w:hanging="360"/>
+      </w:pPr>
+    </w:lvl>
+    <w:lvl w:ilvl="2" w:tplc="0409001B" w:tentative="1">
+      <w:start w:val="1"/>
+      <w:numFmt w:val="lowerRoman"/>
+      <w:lvlText w:val="%3."/>
+      <w:lvlJc w:val="right"/>
+      <w:pPr>
+        <w:ind w:left="2520" w:hanging="180"/>
+      </w:pPr>
+    </w:lvl>
+    <w:lvl w:ilvl="3" w:tplc="0409000F" w:tentative="1">
+      <w:start w:val="1"/>
+      <w:numFmt w:val="decimal"/>
+      <w:lvlText w:val="%4."/>
+      <w:lvlJc w:val="left"/>
+      <w:pPr>
+        <w:ind w:left="3240" w:hanging="360"/>
+      </w:pPr>
+    </w:lvl>
+    <w:lvl w:ilvl="4" w:tplc="04090019" w:tentative="1">
+      <w:start w:val="1"/>
+      <w:numFmt w:val="lowerLetter"/>
+      <w:lvlText w:val="%5."/>
+      <w:lvlJc w:val="left"/>
+      <w:pPr>
+        <w:ind w:left="3960" w:hanging="360"/>
+      </w:pPr>
+    </w:lvl>
+    <w:lvl w:ilvl="5" w:tplc="0409001B" w:tentative="1">
+      <w:start w:val="1"/>
+      <w:numFmt w:val="lowerRoman"/>
+      <w:lvlText w:val="%6."/>
+      <w:lvlJc w:val="right"/>
+      <w:pPr>
+        <w:ind w:left="4680" w:hanging="180"/>
+      </w:pPr>
+    </w:lvl>
+    <w:lvl w:ilvl="6" w:tplc="0409000F" w:tentative="1">
+      <w:start w:val="1"/>
+      <w:numFmt w:val="decimal"/>
+      <w:lvlText w:val="%7."/>
+      <w:lvlJc w:val="left"/>
+      <w:pPr>
+        <w:ind w:left="5400" w:hanging="360"/>
+      </w:pPr>
+    </w:lvl>
+    <w:lvl w:ilvl="7" w:tplc="04090019" w:tentative="1">
+      <w:start w:val="1"/>
+      <w:numFmt w:val="lowerLetter"/>
+      <w:lvlText w:val="%8."/>
+      <w:lvlJc w:val="left"/>
+      <w:pPr>
+        <w:ind w:left="6120" w:hanging="360"/>
+      </w:pPr>
+    </w:lvl>
+    <w:lvl w:ilvl="8" w:tplc="0409001B" w:tentative="1">
+      <w:start w:val="1"/>
+      <w:numFmt w:val="lowerRoman"/>
+      <w:lvlText w:val="%9."/>
+      <w:lvlJc w:val="right"/>
+      <w:pPr>
+        <w:ind w:left="6840" w:hanging="180"/>
+      </w:pPr>
+    </w:lvl>
+  </w:abstractNum>
+  <w:abstractNum w:abstractNumId="2" w15:restartNumberingAfterBreak="0">
+    <w:nsid w:val="774E3BAF"/>
+    <w:multiLevelType w:val="hybridMultilevel"/>
+    <w:tmpl w:val="49F24C66"/>
+    <w:lvl w:ilvl="0" w:tplc="0409000F">
+      <w:start w:val="1"/>
+      <w:numFmt w:val="decimal"/>
+      <w:lvlText w:val="%1."/>
+      <w:lvlJc w:val="left"/>
+      <w:pPr>
+        <w:ind w:left="720" w:hanging="360"/>
+      </w:pPr>
+      <w:rPr>
+        <w:rFonts w:hint="default"/>
+      </w:rPr>
+    </w:lvl>
+    <w:lvl w:ilvl="1" w:tplc="04090019" w:tentative="1">
+      <w:start w:val="1"/>
+      <w:numFmt w:val="lowerLetter"/>
+      <w:lvlText w:val="%2."/>
+      <w:lvlJc w:val="left"/>
+      <w:pPr>
+        <w:ind w:left="1440" w:hanging="360"/>
+      </w:pPr>
+    </w:lvl>
+    <w:lvl w:ilvl="2" w:tplc="0409001B" w:tentative="1">
+      <w:start w:val="1"/>
+      <w:numFmt w:val="lowerRoman"/>
+      <w:lvlText w:val="%3."/>
+      <w:lvlJc w:val="right"/>
+      <w:pPr>
+        <w:ind w:left="2160" w:hanging="180"/>
+      </w:pPr>
+    </w:lvl>
+    <w:lvl w:ilvl="3" w:tplc="0409000F" w:tentative="1">
+      <w:start w:val="1"/>
+      <w:numFmt w:val="decimal"/>
+      <w:lvlText w:val="%4."/>
+      <w:lvlJc w:val="left"/>
+      <w:pPr>
+        <w:ind w:left="2880" w:hanging="360"/>
+      </w:pPr>
+    </w:lvl>
+    <w:lvl w:ilvl="4" w:tplc="04090019" w:tentative="1">
+      <w:start w:val="1"/>
+      <w:numFmt w:val="lowerLetter"/>
+      <w:lvlText w:val="%5."/>
+      <w:lvlJc w:val="left"/>
+      <w:pPr>
+        <w:ind w:left="3600" w:hanging="360"/>
+      </w:pPr>
+    </w:lvl>
+    <w:lvl w:ilvl="5" w:tplc="0409001B" w:tentative="1">
+      <w:start w:val="1"/>
+      <w:numFmt w:val="lowerRoman"/>
+      <w:lvlText w:val="%6."/>
+      <w:lvlJc w:val="right"/>
+      <w:pPr>
+        <w:ind w:left="4320" w:hanging="180"/>
+      </w:pPr>
+    </w:lvl>
+    <w:lvl w:ilvl="6" w:tplc="0409000F" w:tentative="1">
+      <w:start w:val="1"/>
+      <w:numFmt w:val="decimal"/>
+      <w:lvlText w:val="%7."/>
+      <w:lvlJc w:val="left"/>
+      <w:pPr>
+        <w:ind w:left="5040" w:hanging="360"/>
+      </w:pPr>
+    </w:lvl>
+    <w:lvl w:ilvl="7" w:tplc="04090019" w:tentative="1">
+      <w:start w:val="1"/>
+      <w:numFmt w:val="lowerLetter"/>
+      <w:lvlText w:val="%8."/>
+      <w:lvlJc w:val="left"/>
+      <w:pPr>
+        <w:ind w:left="5760" w:hanging="360"/>
+      </w:pPr>
+    </w:lvl>
+    <w:lvl w:ilvl="8" w:tplc="0409001B" w:tentative="1">
+      <w:start w:val="1"/>
+      <w:numFmt w:val="lowerRoman"/>
+      <w:lvlText w:val="%9."/>
+      <w:lvlJc w:val="right"/>
+      <w:pPr>
+        <w:ind w:left="6480" w:hanging="180"/>
+      </w:pPr>
+    </w:lvl>
+  </w:abstractNum>
   <w:num w:numId="1" w16cid:durableId="718629713">
     <w:abstractNumId w:val="0"/>
+  </w:num>
+  <w:num w:numId="2" w16cid:durableId="1858427763">
+    <w:abstractNumId w:val="2"/>
+  </w:num>
+  <w:num w:numId="3" w16cid:durableId="1098256256">
+    <w:abstractNumId w:val="1"/>
   </w:num>
 </w:numbering>
 </file>
@@ -3250,7 +5668,7 @@
   <w:style w:type="paragraph" w:default="1" w:styleId="Normal">
     <w:name w:val="Normal"/>
     <w:qFormat/>
-    <w:rsid w:val="006E2E28"/>
+    <w:rsid w:val="002B262D"/>
   </w:style>
   <w:style w:type="paragraph" w:styleId="Heading1">
     <w:name w:val="heading 1"/>
@@ -3838,6 +6256,21 @@
       <w:u w:val="single"/>
     </w:rPr>
   </w:style>
+  <w:style w:type="paragraph" w:styleId="NormalWeb">
+    <w:name w:val="Normal (Web)"/>
+    <w:basedOn w:val="Normal"/>
+    <w:uiPriority w:val="99"/>
+    <w:unhideWhenUsed/>
+    <w:rsid w:val="004F79DE"/>
+    <w:pPr>
+      <w:spacing w:before="100" w:beforeAutospacing="1" w:after="100" w:afterAutospacing="1"/>
+    </w:pPr>
+    <w:rPr>
+      <w:rFonts w:ascii="Times New Roman" w:eastAsia="Times New Roman" w:hAnsi="Times New Roman" w:cs="Times New Roman"/>
+      <w:kern w:val="0"/>
+      <w14:ligatures w14:val="none"/>
+    </w:rPr>
+  </w:style>
 </w:styles>
 </file>
 

</xml_diff>